<commit_message>
Changed background of main view to fit general theme. made some restrictions to tournament
</commit_message>
<xml_diff>
--- a/Feature.docx
+++ b/Feature.docx
@@ -1,326 +1,567 @@
 
 <file path=word/document.xml><?xml version="1.0" encoding="utf-8"?>
-<w:document xmlns:ve="http://schemas.openxmlformats.org/markup-compatibility/2006" xmlns:o="urn:schemas-microsoft-com:office:office" xmlns:r="http://schemas.openxmlformats.org/officeDocument/2006/relationships" xmlns:m="http://schemas.openxmlformats.org/officeDocument/2006/math" xmlns:v="urn:schemas-microsoft-com:vml" xmlns:wp="http://schemas.openxmlformats.org/drawingml/2006/wordprocessingDrawing" xmlns:w10="urn:schemas-microsoft-com:office:word" xmlns:w="http://schemas.openxmlformats.org/wordprocessingml/2006/main" xmlns:wne="http://schemas.microsoft.com/office/word/2006/wordml">
+<w:document xmlns:wpc="http://schemas.microsoft.com/office/word/2010/wordprocessingCanvas" xmlns:cx="http://schemas.microsoft.com/office/drawing/2014/chartex" xmlns:cx1="http://schemas.microsoft.com/office/drawing/2015/9/8/chartex" xmlns:cx2="http://schemas.microsoft.com/office/drawing/2015/10/21/chartex" xmlns:cx3="http://schemas.microsoft.com/office/drawing/2016/5/9/chartex" xmlns:cx4="http://schemas.microsoft.com/office/drawing/2016/5/10/chartex" xmlns:cx5="http://schemas.microsoft.com/office/drawing/2016/5/11/chartex" xmlns:cx6="http://schemas.microsoft.com/office/drawing/2016/5/12/chartex" xmlns:cx7="http://schemas.microsoft.com/office/drawing/2016/5/13/chartex" xmlns:cx8="http://schemas.microsoft.com/office/drawing/2016/5/14/chartex" xmlns:mc="http://schemas.openxmlformats.org/markup-compatibility/2006" xmlns:aink="http://schemas.microsoft.com/office/drawing/2016/ink" xmlns:am3d="http://schemas.microsoft.com/office/drawing/2017/model3d" xmlns:o="urn:schemas-microsoft-com:office:office" xmlns:r="http://schemas.openxmlformats.org/officeDocument/2006/relationships" xmlns:m="http://schemas.openxmlformats.org/officeDocument/2006/math" xmlns:v="urn:schemas-microsoft-com:vml" xmlns:wp14="http://schemas.microsoft.com/office/word/2010/wordprocessingDrawing" xmlns:wp="http://schemas.openxmlformats.org/drawingml/2006/wordprocessingDrawing" xmlns:w10="urn:schemas-microsoft-com:office:word" xmlns:w="http://schemas.openxmlformats.org/wordprocessingml/2006/main" xmlns:w14="http://schemas.microsoft.com/office/word/2010/wordml" xmlns:w15="http://schemas.microsoft.com/office/word/2012/wordml" xmlns:w16se="http://schemas.microsoft.com/office/word/2015/wordml/symex" xmlns:wpg="http://schemas.microsoft.com/office/word/2010/wordprocessingGroup" xmlns:wpi="http://schemas.microsoft.com/office/word/2010/wordprocessingInk" xmlns:wne="http://schemas.microsoft.com/office/word/2006/wordml" xmlns:wps="http://schemas.microsoft.com/office/word/2010/wordprocessingShape" mc:Ignorable="w14 w15 w16se wp14">
   <w:body>
     <w:p>
       <w:pPr>
-        <w:pStyle w:val="a5"/>
-      </w:pPr>
-      <w:r>
-        <w:t>Membership</w:t>
-      </w:r>
-      <w:r>
-        <w:t xml:space="preserve"> Application</w:t>
-      </w:r>
-    </w:p>
-    <w:p>
-      <w:pPr>
-        <w:pStyle w:val="2"/>
-      </w:pPr>
-      <w:r>
+        <w:pStyle w:val="Titel"/>
+        <w:rPr>
+          <w:lang w:val="en-GB"/>
+        </w:rPr>
+      </w:pPr>
+      <w:r>
+        <w:rPr>
+          <w:lang w:val="en-GB"/>
+        </w:rPr>
+        <w:t>Membership Application</w:t>
+      </w:r>
+    </w:p>
+    <w:p>
+      <w:pPr>
+        <w:pStyle w:val="berschrift2"/>
+        <w:rPr>
+          <w:lang w:val="en-GB"/>
+        </w:rPr>
+      </w:pPr>
+      <w:r>
+        <w:rPr>
+          <w:lang w:val="en-GB"/>
+        </w:rPr>
         <w:t>Start the Application</w:t>
       </w:r>
     </w:p>
     <w:p>
-      <w:r>
+      <w:pPr>
+        <w:rPr>
+          <w:lang w:val="en-GB"/>
+        </w:rPr>
+      </w:pPr>
+      <w:r>
+        <w:rPr>
+          <w:lang w:val="en-GB"/>
+        </w:rPr>
         <w:t xml:space="preserve">Run </w:t>
       </w:r>
       <w:r>
+        <w:rPr>
+          <w:lang w:val="en-GB"/>
+        </w:rPr>
         <w:t>Validator</w:t>
       </w:r>
       <w:r>
+        <w:rPr>
+          <w:lang w:val="en-GB"/>
+        </w:rPr>
         <w:t xml:space="preserve">.java in the </w:t>
       </w:r>
       <w:r>
+        <w:rPr>
+          <w:lang w:val="en-GB"/>
+        </w:rPr>
         <w:t>accessPoint</w:t>
       </w:r>
       <w:r>
+        <w:rPr>
+          <w:lang w:val="en-GB"/>
+        </w:rPr>
         <w:t xml:space="preserve"> package to launch the Application.</w:t>
       </w:r>
     </w:p>
     <w:p>
+      <w:pPr>
+        <w:rPr>
+          <w:lang w:val="en-GB"/>
+        </w:rPr>
+      </w:pPr>
       <w:r>
         <w:rPr>
           <w:b/>
+          <w:lang w:val="en-GB"/>
         </w:rPr>
         <w:t>Username</w:t>
       </w:r>
       <w:r>
+        <w:rPr>
+          <w:lang w:val="en-GB"/>
+        </w:rPr>
         <w:t>: admin</w:t>
       </w:r>
       <w:r>
+        <w:rPr>
+          <w:lang w:val="en-GB"/>
+        </w:rPr>
         <w:br/>
       </w:r>
       <w:r>
         <w:rPr>
           <w:b/>
+          <w:lang w:val="en-GB"/>
         </w:rPr>
         <w:t>Password</w:t>
       </w:r>
       <w:r>
+        <w:rPr>
+          <w:lang w:val="en-GB"/>
+        </w:rPr>
         <w:t>: admin</w:t>
       </w:r>
     </w:p>
     <w:p>
       <w:pPr>
-        <w:pStyle w:val="2"/>
-      </w:pPr>
-      <w:r>
+        <w:pStyle w:val="berschrift2"/>
+        <w:rPr>
+          <w:lang w:val="en-GB"/>
+        </w:rPr>
+      </w:pPr>
+      <w:r>
+        <w:rPr>
+          <w:lang w:val="en-GB"/>
+        </w:rPr>
         <w:t>Basic Features</w:t>
       </w:r>
     </w:p>
     <w:p>
       <w:pPr>
-        <w:pStyle w:val="a4"/>
+        <w:pStyle w:val="Listenabsatz"/>
         <w:numPr>
           <w:ilvl w:val="0"/>
           <w:numId w:val="2"/>
         </w:numPr>
-      </w:pPr>
-      <w:r>
+        <w:rPr>
+          <w:lang w:val="en-GB"/>
+        </w:rPr>
+      </w:pPr>
+      <w:r>
+        <w:rPr>
+          <w:lang w:val="en-GB"/>
+        </w:rPr>
         <w:t>Sorting</w:t>
       </w:r>
     </w:p>
     <w:p>
       <w:pPr>
-        <w:pStyle w:val="a4"/>
+        <w:pStyle w:val="Listenabsatz"/>
         <w:numPr>
           <w:ilvl w:val="0"/>
           <w:numId w:val="2"/>
         </w:numPr>
-      </w:pPr>
-      <w:r>
+        <w:rPr>
+          <w:lang w:val="en-GB"/>
+        </w:rPr>
+      </w:pPr>
+      <w:r>
+        <w:rPr>
+          <w:lang w:val="en-GB"/>
+        </w:rPr>
         <w:t>Search Member</w:t>
       </w:r>
     </w:p>
     <w:p>
       <w:pPr>
-        <w:pStyle w:val="a4"/>
+        <w:pStyle w:val="Listenabsatz"/>
         <w:numPr>
           <w:ilvl w:val="0"/>
           <w:numId w:val="2"/>
         </w:numPr>
-      </w:pPr>
-      <w:r>
+        <w:rPr>
+          <w:lang w:val="en-GB"/>
+        </w:rPr>
+      </w:pPr>
+      <w:r>
+        <w:rPr>
+          <w:lang w:val="en-GB"/>
+        </w:rPr>
         <w:t>Remove Member</w:t>
       </w:r>
     </w:p>
     <w:p>
       <w:pPr>
-        <w:pStyle w:val="a4"/>
+        <w:pStyle w:val="Listenabsatz"/>
         <w:numPr>
           <w:ilvl w:val="0"/>
           <w:numId w:val="2"/>
         </w:numPr>
-      </w:pPr>
-      <w:r>
+        <w:rPr>
+          <w:lang w:val="en-GB"/>
+        </w:rPr>
+      </w:pPr>
+      <w:r>
+        <w:rPr>
+          <w:lang w:val="en-GB"/>
+        </w:rPr>
         <w:t>Add Member</w:t>
       </w:r>
     </w:p>
     <w:p>
       <w:pPr>
-        <w:pStyle w:val="a4"/>
+        <w:pStyle w:val="Listenabsatz"/>
         <w:numPr>
           <w:ilvl w:val="0"/>
           <w:numId w:val="2"/>
         </w:numPr>
-      </w:pPr>
-      <w:r>
+        <w:rPr>
+          <w:lang w:val="en-GB"/>
+        </w:rPr>
+      </w:pPr>
+      <w:r>
+        <w:rPr>
+          <w:lang w:val="en-GB"/>
+        </w:rPr>
         <w:t>Edit Member</w:t>
       </w:r>
     </w:p>
     <w:p>
       <w:pPr>
-        <w:pStyle w:val="a4"/>
+        <w:pStyle w:val="Listenabsatz"/>
         <w:numPr>
           <w:ilvl w:val="0"/>
           <w:numId w:val="2"/>
         </w:numPr>
-      </w:pPr>
-      <w:r>
+        <w:rPr>
+          <w:lang w:val="en-GB"/>
+        </w:rPr>
+      </w:pPr>
+      <w:r>
+        <w:rPr>
+          <w:lang w:val="en-GB"/>
+        </w:rPr>
         <w:t>Member Data</w:t>
       </w:r>
     </w:p>
     <w:p>
       <w:pPr>
-        <w:pStyle w:val="a4"/>
+        <w:pStyle w:val="Listenabsatz"/>
         <w:numPr>
           <w:ilvl w:val="1"/>
           <w:numId w:val="2"/>
         </w:numPr>
-      </w:pPr>
-      <w:r>
+        <w:rPr>
+          <w:lang w:val="en-GB"/>
+        </w:rPr>
+      </w:pPr>
+      <w:r>
+        <w:rPr>
+          <w:lang w:val="en-GB"/>
+        </w:rPr>
         <w:t>Name</w:t>
       </w:r>
     </w:p>
     <w:p>
       <w:pPr>
-        <w:pStyle w:val="a4"/>
+        <w:pStyle w:val="Listenabsatz"/>
         <w:numPr>
           <w:ilvl w:val="1"/>
           <w:numId w:val="2"/>
         </w:numPr>
-      </w:pPr>
-      <w:r>
+        <w:rPr>
+          <w:lang w:val="en-GB"/>
+        </w:rPr>
+      </w:pPr>
+      <w:r>
+        <w:rPr>
+          <w:lang w:val="en-GB"/>
+        </w:rPr>
         <w:t>Birthdate</w:t>
       </w:r>
     </w:p>
     <w:p>
       <w:pPr>
-        <w:pStyle w:val="a4"/>
+        <w:pStyle w:val="Listenabsatz"/>
         <w:numPr>
           <w:ilvl w:val="1"/>
           <w:numId w:val="2"/>
         </w:numPr>
-      </w:pPr>
-      <w:r>
+        <w:rPr>
+          <w:lang w:val="en-GB"/>
+        </w:rPr>
+      </w:pPr>
+      <w:r>
+        <w:rPr>
+          <w:lang w:val="en-GB"/>
+        </w:rPr>
         <w:t>Rank</w:t>
       </w:r>
     </w:p>
     <w:p>
       <w:pPr>
-        <w:pStyle w:val="a4"/>
+        <w:pStyle w:val="Listenabsatz"/>
         <w:numPr>
           <w:ilvl w:val="1"/>
           <w:numId w:val="2"/>
         </w:numPr>
-      </w:pPr>
-      <w:r>
+        <w:rPr>
+          <w:lang w:val="en-GB"/>
+        </w:rPr>
+      </w:pPr>
+      <w:r>
+        <w:rPr>
+          <w:lang w:val="en-GB"/>
+        </w:rPr>
         <w:t>Has he paid?</w:t>
       </w:r>
     </w:p>
     <w:p>
       <w:pPr>
-        <w:pStyle w:val="a4"/>
+        <w:pStyle w:val="Listenabsatz"/>
         <w:numPr>
           <w:ilvl w:val="1"/>
           <w:numId w:val="2"/>
         </w:numPr>
-      </w:pPr>
-      <w:r>
+        <w:rPr>
+          <w:lang w:val="en-GB"/>
+        </w:rPr>
+      </w:pPr>
+      <w:r>
+        <w:rPr>
+          <w:lang w:val="en-GB"/>
+        </w:rPr>
         <w:t>Image</w:t>
       </w:r>
     </w:p>
     <w:p>
       <w:pPr>
-        <w:pStyle w:val="2"/>
-      </w:pPr>
-      <w:r>
+        <w:pStyle w:val="berschrift2"/>
+        <w:rPr>
+          <w:lang w:val="en-GB"/>
+        </w:rPr>
+      </w:pPr>
+      <w:r>
+        <w:rPr>
+          <w:lang w:val="en-GB"/>
+        </w:rPr>
         <w:t>Database feature</w:t>
       </w:r>
       <w:r>
+        <w:rPr>
+          <w:lang w:val="en-GB"/>
+        </w:rPr>
         <w:t>s</w:t>
       </w:r>
     </w:p>
     <w:p>
       <w:pPr>
-        <w:pStyle w:val="a4"/>
+        <w:pStyle w:val="Listenabsatz"/>
         <w:numPr>
           <w:ilvl w:val="0"/>
           <w:numId w:val="1"/>
         </w:numPr>
         <w:rPr>
           <w:b/>
-        </w:rPr>
-      </w:pPr>
-      <w:r>
+          <w:lang w:val="en-GB"/>
+        </w:rPr>
+      </w:pPr>
+      <w:r>
+        <w:rPr>
+          <w:lang w:val="en-GB"/>
+        </w:rPr>
         <w:t>If you close the application and reopen it, the registered members are still there.</w:t>
       </w:r>
     </w:p>
     <w:p>
       <w:pPr>
-        <w:pStyle w:val="2"/>
-      </w:pPr>
-      <w:r>
+        <w:pStyle w:val="berschrift2"/>
+        <w:rPr>
+          <w:lang w:val="en-GB"/>
+        </w:rPr>
+      </w:pPr>
+      <w:r>
+        <w:rPr>
+          <w:lang w:val="en-GB"/>
+        </w:rPr>
         <w:t>Club Specific Features</w:t>
       </w:r>
     </w:p>
     <w:p>
       <w:pPr>
-        <w:pStyle w:val="a4"/>
+        <w:pStyle w:val="Listenabsatz"/>
         <w:numPr>
           <w:ilvl w:val="0"/>
           <w:numId w:val="1"/>
         </w:numPr>
-      </w:pPr>
-      <w:r>
+        <w:rPr>
+          <w:lang w:val="en-GB"/>
+        </w:rPr>
+      </w:pPr>
+      <w:r>
+        <w:rPr>
+          <w:lang w:val="en-GB"/>
+        </w:rPr>
         <w:t>Fully functional tournament with preliminary group phase and knockout phase.</w:t>
       </w:r>
     </w:p>
     <w:p>
       <w:pPr>
-        <w:pStyle w:val="a4"/>
+        <w:pStyle w:val="Listenabsatz"/>
         <w:numPr>
           <w:ilvl w:val="1"/>
           <w:numId w:val="1"/>
         </w:numPr>
-      </w:pPr>
-      <w:r>
+        <w:rPr>
+          <w:lang w:val="en-GB"/>
+        </w:rPr>
+      </w:pPr>
+      <w:r>
+        <w:rPr>
+          <w:lang w:val="en-GB"/>
+        </w:rPr>
         <w:t>Unfortunately, due to a lack of time we couldn’t manage to make the tournament absolutely failsafe and catch all errors. But as long as the inputs are correct, the software works.</w:t>
       </w:r>
     </w:p>
     <w:p>
       <w:pPr>
-        <w:pStyle w:val="2"/>
-      </w:pPr>
-      <w:r>
+        <w:pStyle w:val="Listenabsatz"/>
+        <w:numPr>
+          <w:ilvl w:val="1"/>
+          <w:numId w:val="1"/>
+        </w:numPr>
+        <w:rPr>
+          <w:lang w:val="en-GB"/>
+        </w:rPr>
+      </w:pPr>
+      <w:r>
+        <w:rPr>
+          <w:lang w:val="en-GB"/>
+        </w:rPr>
+        <w:t>Correct inputs are: Only numbers for the results; No team or player name twice; team and player name need to be at least 3 characters long.</w:t>
+      </w:r>
+    </w:p>
+    <w:p>
+      <w:pPr>
+        <w:pStyle w:val="Listenabsatz"/>
+        <w:numPr>
+          <w:ilvl w:val="1"/>
+          <w:numId w:val="1"/>
+        </w:numPr>
+        <w:rPr>
+          <w:lang w:val="en-GB"/>
+        </w:rPr>
+      </w:pPr>
+      <w:r>
+        <w:rPr>
+          <w:lang w:val="en-GB"/>
+        </w:rPr>
+        <w:t xml:space="preserve">Works best when the window is maximised </w:t>
+      </w:r>
+      <w:r>
+        <w:rPr>
+          <w:lang w:val="en-GB"/>
+        </w:rPr>
+        <w:t>at</w:t>
+      </w:r>
+      <w:r>
+        <w:rPr>
+          <w:lang w:val="en-GB"/>
+        </w:rPr>
+        <w:t xml:space="preserve"> a resolution of</w:t>
+      </w:r>
+      <w:bookmarkStart w:id="0" w:name="_GoBack"/>
+      <w:bookmarkEnd w:id="0"/>
+      <w:r>
+        <w:rPr>
+          <w:lang w:val="en-GB"/>
+        </w:rPr>
+        <w:t xml:space="preserve"> 1920x1080p.</w:t>
+      </w:r>
+    </w:p>
+    <w:p>
+      <w:pPr>
+        <w:pStyle w:val="berschrift2"/>
+        <w:rPr>
+          <w:lang w:val="en-GB"/>
+        </w:rPr>
+      </w:pPr>
+      <w:r>
+        <w:rPr>
+          <w:lang w:val="en-GB"/>
+        </w:rPr>
         <w:t>WoW Factor</w:t>
       </w:r>
     </w:p>
     <w:p>
       <w:pPr>
-        <w:pStyle w:val="a4"/>
+        <w:pStyle w:val="Listenabsatz"/>
         <w:numPr>
           <w:ilvl w:val="0"/>
           <w:numId w:val="1"/>
         </w:numPr>
-      </w:pPr>
-      <w:r>
+        <w:rPr>
+          <w:lang w:val="en-GB"/>
+        </w:rPr>
+      </w:pPr>
+      <w:r>
+        <w:rPr>
+          <w:lang w:val="en-GB"/>
+        </w:rPr>
         <w:t>Great, innovative user interface on the member view.</w:t>
       </w:r>
     </w:p>
     <w:p>
       <w:pPr>
-        <w:pStyle w:val="a4"/>
+        <w:pStyle w:val="Listenabsatz"/>
         <w:numPr>
           <w:ilvl w:val="0"/>
           <w:numId w:val="1"/>
         </w:numPr>
-      </w:pPr>
-      <w:r>
+        <w:rPr>
+          <w:lang w:val="en-GB"/>
+        </w:rPr>
+      </w:pPr>
+      <w:r>
+        <w:rPr>
+          <w:lang w:val="en-GB"/>
+        </w:rPr>
         <w:t>Ultra-fancy Tournament view</w:t>
       </w:r>
     </w:p>
     <w:p>
       <w:pPr>
-        <w:pStyle w:val="a4"/>
+        <w:pStyle w:val="Listenabsatz"/>
         <w:numPr>
           <w:ilvl w:val="0"/>
           <w:numId w:val="1"/>
         </w:numPr>
-      </w:pPr>
-      <w:r>
+        <w:rPr>
+          <w:lang w:val="en-GB"/>
+        </w:rPr>
+      </w:pPr>
+      <w:r>
+        <w:rPr>
+          <w:lang w:val="en-GB"/>
+        </w:rPr>
         <w:t xml:space="preserve">Login Necessary to </w:t>
       </w:r>
       <w:r>
+        <w:rPr>
+          <w:lang w:val="en-GB"/>
+        </w:rPr>
         <w:t>access data.</w:t>
       </w:r>
     </w:p>
     <w:p>
       <w:pPr>
-        <w:pStyle w:val="a4"/>
+        <w:pStyle w:val="Listenabsatz"/>
         <w:numPr>
           <w:ilvl w:val="1"/>
           <w:numId w:val="1"/>
         </w:numPr>
-      </w:pPr>
-      <w:r>
+        <w:rPr>
+          <w:lang w:val="en-GB"/>
+        </w:rPr>
+      </w:pPr>
+      <w:r>
+        <w:rPr>
+          <w:lang w:val="en-GB"/>
+        </w:rPr>
         <w:t>Password and Username can be changed</w:t>
       </w:r>
-      <w:bookmarkStart w:id="0" w:name="_GoBack"/>
-      <w:bookmarkEnd w:id="0"/>
-    </w:p>
-    <w:p/>
+    </w:p>
+    <w:p>
+      <w:pPr>
+        <w:rPr>
+          <w:lang w:val="en-GB"/>
+        </w:rPr>
+      </w:pPr>
+    </w:p>
     <w:sectPr>
       <w:pgSz w:w="11906" w:h="16838"/>
       <w:pgMar w:top="1440" w:right="1800" w:bottom="1440" w:left="1800" w:header="708" w:footer="708" w:gutter="0"/>
@@ -334,8 +575,8 @@
 </file>
 
 <file path=word/numbering.xml><?xml version="1.0" encoding="utf-8"?>
-<w:numbering xmlns:ve="http://schemas.openxmlformats.org/markup-compatibility/2006" xmlns:o="urn:schemas-microsoft-com:office:office" xmlns:r="http://schemas.openxmlformats.org/officeDocument/2006/relationships" xmlns:m="http://schemas.openxmlformats.org/officeDocument/2006/math" xmlns:v="urn:schemas-microsoft-com:vml" xmlns:wp="http://schemas.openxmlformats.org/drawingml/2006/wordprocessingDrawing" xmlns:w10="urn:schemas-microsoft-com:office:word" xmlns:w="http://schemas.openxmlformats.org/wordprocessingml/2006/main" xmlns:wne="http://schemas.microsoft.com/office/word/2006/wordml">
-  <w:abstractNum w:abstractNumId="0">
+<w:numbering xmlns:wpc="http://schemas.microsoft.com/office/word/2010/wordprocessingCanvas" xmlns:cx="http://schemas.microsoft.com/office/drawing/2014/chartex" xmlns:cx1="http://schemas.microsoft.com/office/drawing/2015/9/8/chartex" xmlns:cx2="http://schemas.microsoft.com/office/drawing/2015/10/21/chartex" xmlns:cx3="http://schemas.microsoft.com/office/drawing/2016/5/9/chartex" xmlns:cx4="http://schemas.microsoft.com/office/drawing/2016/5/10/chartex" xmlns:cx5="http://schemas.microsoft.com/office/drawing/2016/5/11/chartex" xmlns:cx6="http://schemas.microsoft.com/office/drawing/2016/5/12/chartex" xmlns:cx7="http://schemas.microsoft.com/office/drawing/2016/5/13/chartex" xmlns:cx8="http://schemas.microsoft.com/office/drawing/2016/5/14/chartex" xmlns:mc="http://schemas.openxmlformats.org/markup-compatibility/2006" xmlns:aink="http://schemas.microsoft.com/office/drawing/2016/ink" xmlns:am3d="http://schemas.microsoft.com/office/drawing/2017/model3d" xmlns:o="urn:schemas-microsoft-com:office:office" xmlns:r="http://schemas.openxmlformats.org/officeDocument/2006/relationships" xmlns:m="http://schemas.openxmlformats.org/officeDocument/2006/math" xmlns:v="urn:schemas-microsoft-com:vml" xmlns:wp14="http://schemas.microsoft.com/office/word/2010/wordprocessingDrawing" xmlns:wp="http://schemas.openxmlformats.org/drawingml/2006/wordprocessingDrawing" xmlns:w10="urn:schemas-microsoft-com:office:word" xmlns:w="http://schemas.openxmlformats.org/wordprocessingml/2006/main" xmlns:w14="http://schemas.microsoft.com/office/word/2010/wordml" xmlns:w15="http://schemas.microsoft.com/office/word/2012/wordml" xmlns:w16se="http://schemas.microsoft.com/office/word/2015/wordml/symex" xmlns:wpg="http://schemas.microsoft.com/office/word/2010/wordprocessingGroup" xmlns:wpi="http://schemas.microsoft.com/office/word/2010/wordprocessingInk" xmlns:wne="http://schemas.microsoft.com/office/word/2006/wordml" xmlns:wps="http://schemas.microsoft.com/office/word/2010/wordprocessingShape" mc:Ignorable="w14 w15 w16se wp14">
+  <w:abstractNum w:abstractNumId="0" w15:restartNumberingAfterBreak="0">
     <w:nsid w:val="3541391F"/>
     <w:multiLevelType w:val="hybridMultilevel"/>
     <w:tmpl w:val="330CD634"/>
@@ -447,7 +688,7 @@
       </w:rPr>
     </w:lvl>
   </w:abstractNum>
-  <w:abstractNum w:abstractNumId="1">
+  <w:abstractNum w:abstractNumId="1" w15:restartNumberingAfterBreak="0">
     <w:nsid w:val="56856609"/>
     <w:multiLevelType w:val="hybridMultilevel"/>
     <w:tmpl w:val="D556FD5C"/>
@@ -569,7 +810,7 @@
 </file>
 
 <file path=word/styles.xml><?xml version="1.0" encoding="utf-8"?>
-<w:styles xmlns:r="http://schemas.openxmlformats.org/officeDocument/2006/relationships" xmlns:w="http://schemas.openxmlformats.org/wordprocessingml/2006/main">
+<w:styles xmlns:mc="http://schemas.openxmlformats.org/markup-compatibility/2006" xmlns:r="http://schemas.openxmlformats.org/officeDocument/2006/relationships" xmlns:w="http://schemas.openxmlformats.org/wordprocessingml/2006/main" xmlns:w14="http://schemas.microsoft.com/office/word/2010/wordml" xmlns:w15="http://schemas.microsoft.com/office/word/2012/wordml" xmlns:w16se="http://schemas.microsoft.com/office/word/2015/wordml/symex" mc:Ignorable="w14 w15 w16se">
   <w:docDefaults>
     <w:rPrDefault>
       <w:rPr>
@@ -585,155 +826,393 @@
       </w:pPr>
     </w:pPrDefault>
   </w:docDefaults>
-  <w:latentStyles w:defLockedState="0" w:defUIPriority="99" w:defSemiHidden="1" w:defUnhideWhenUsed="1" w:defQFormat="0" w:count="267">
-    <w:lsdException w:name="Normal" w:semiHidden="0" w:uiPriority="0" w:unhideWhenUsed="0" w:qFormat="1"/>
-    <w:lsdException w:name="heading 1" w:semiHidden="0" w:uiPriority="9" w:unhideWhenUsed="0" w:qFormat="1"/>
-    <w:lsdException w:name="heading 2" w:uiPriority="9" w:qFormat="1"/>
-    <w:lsdException w:name="heading 3" w:uiPriority="9" w:qFormat="1"/>
-    <w:lsdException w:name="heading 4" w:uiPriority="9" w:qFormat="1"/>
-    <w:lsdException w:name="heading 5" w:uiPriority="9" w:qFormat="1"/>
-    <w:lsdException w:name="heading 6" w:uiPriority="9" w:qFormat="1"/>
-    <w:lsdException w:name="heading 7" w:uiPriority="9" w:qFormat="1"/>
-    <w:lsdException w:name="heading 8" w:uiPriority="9" w:qFormat="1"/>
-    <w:lsdException w:name="heading 9" w:uiPriority="9" w:qFormat="1"/>
-    <w:lsdException w:name="toc 1" w:uiPriority="39"/>
-    <w:lsdException w:name="toc 2" w:uiPriority="39"/>
-    <w:lsdException w:name="toc 3" w:uiPriority="39"/>
-    <w:lsdException w:name="toc 4" w:uiPriority="39"/>
-    <w:lsdException w:name="toc 5" w:uiPriority="39"/>
-    <w:lsdException w:name="toc 6" w:uiPriority="39"/>
-    <w:lsdException w:name="toc 7" w:uiPriority="39"/>
-    <w:lsdException w:name="toc 8" w:uiPriority="39"/>
-    <w:lsdException w:name="toc 9" w:uiPriority="39"/>
-    <w:lsdException w:name="caption" w:uiPriority="35" w:qFormat="1"/>
-    <w:lsdException w:name="Title" w:semiHidden="0" w:uiPriority="10" w:unhideWhenUsed="0" w:qFormat="1"/>
-    <w:lsdException w:name="Default Paragraph Font" w:uiPriority="1"/>
-    <w:lsdException w:name="Subtitle" w:semiHidden="0" w:uiPriority="11" w:unhideWhenUsed="0" w:qFormat="1"/>
-    <w:lsdException w:name="Strong" w:semiHidden="0" w:uiPriority="22" w:unhideWhenUsed="0" w:qFormat="1"/>
-    <w:lsdException w:name="Emphasis" w:semiHidden="0" w:uiPriority="20" w:unhideWhenUsed="0" w:qFormat="1"/>
-    <w:lsdException w:name="Table Grid" w:semiHidden="0" w:uiPriority="59" w:unhideWhenUsed="0"/>
-    <w:lsdException w:name="Placeholder Text" w:unhideWhenUsed="0"/>
-    <w:lsdException w:name="No Spacing" w:semiHidden="0" w:uiPriority="1" w:unhideWhenUsed="0" w:qFormat="1"/>
-    <w:lsdException w:name="Light Shading" w:semiHidden="0" w:uiPriority="60" w:unhideWhenUsed="0"/>
-    <w:lsdException w:name="Light List" w:semiHidden="0" w:uiPriority="61" w:unhideWhenUsed="0"/>
-    <w:lsdException w:name="Light Grid" w:semiHidden="0" w:uiPriority="62" w:unhideWhenUsed="0"/>
-    <w:lsdException w:name="Medium Shading 1" w:semiHidden="0" w:uiPriority="63" w:unhideWhenUsed="0"/>
-    <w:lsdException w:name="Medium Shading 2" w:semiHidden="0" w:uiPriority="64" w:unhideWhenUsed="0"/>
-    <w:lsdException w:name="Medium List 1" w:semiHidden="0" w:uiPriority="65" w:unhideWhenUsed="0"/>
-    <w:lsdException w:name="Medium List 2" w:semiHidden="0" w:uiPriority="66" w:unhideWhenUsed="0"/>
-    <w:lsdException w:name="Medium Grid 1" w:semiHidden="0" w:uiPriority="67" w:unhideWhenUsed="0"/>
-    <w:lsdException w:name="Medium Grid 2" w:semiHidden="0" w:uiPriority="68" w:unhideWhenUsed="0"/>
-    <w:lsdException w:name="Medium Grid 3" w:semiHidden="0" w:uiPriority="69" w:unhideWhenUsed="0"/>
-    <w:lsdException w:name="Dark List" w:semiHidden="0" w:uiPriority="70" w:unhideWhenUsed="0"/>
-    <w:lsdException w:name="Colorful Shading" w:semiHidden="0" w:uiPriority="71" w:unhideWhenUsed="0"/>
-    <w:lsdException w:name="Colorful List" w:semiHidden="0" w:uiPriority="72" w:unhideWhenUsed="0"/>
-    <w:lsdException w:name="Colorful Grid" w:semiHidden="0" w:uiPriority="73" w:unhideWhenUsed="0"/>
-    <w:lsdException w:name="Light Shading Accent 1" w:semiHidden="0" w:uiPriority="60" w:unhideWhenUsed="0"/>
-    <w:lsdException w:name="Light List Accent 1" w:semiHidden="0" w:uiPriority="61" w:unhideWhenUsed="0"/>
-    <w:lsdException w:name="Light Grid Accent 1" w:semiHidden="0" w:uiPriority="62" w:unhideWhenUsed="0"/>
-    <w:lsdException w:name="Medium Shading 1 Accent 1" w:semiHidden="0" w:uiPriority="63" w:unhideWhenUsed="0"/>
-    <w:lsdException w:name="Medium Shading 2 Accent 1" w:semiHidden="0" w:uiPriority="64" w:unhideWhenUsed="0"/>
-    <w:lsdException w:name="Medium List 1 Accent 1" w:semiHidden="0" w:uiPriority="65" w:unhideWhenUsed="0"/>
-    <w:lsdException w:name="Revision" w:unhideWhenUsed="0"/>
-    <w:lsdException w:name="List Paragraph" w:semiHidden="0" w:uiPriority="34" w:unhideWhenUsed="0" w:qFormat="1"/>
-    <w:lsdException w:name="Quote" w:semiHidden="0" w:uiPriority="29" w:unhideWhenUsed="0" w:qFormat="1"/>
-    <w:lsdException w:name="Intense Quote" w:semiHidden="0" w:uiPriority="30" w:unhideWhenUsed="0" w:qFormat="1"/>
-    <w:lsdException w:name="Medium List 2 Accent 1" w:semiHidden="0" w:uiPriority="66" w:unhideWhenUsed="0"/>
-    <w:lsdException w:name="Medium Grid 1 Accent 1" w:semiHidden="0" w:uiPriority="67" w:unhideWhenUsed="0"/>
-    <w:lsdException w:name="Medium Grid 2 Accent 1" w:semiHidden="0" w:uiPriority="68" w:unhideWhenUsed="0"/>
-    <w:lsdException w:name="Medium Grid 3 Accent 1" w:semiHidden="0" w:uiPriority="69" w:unhideWhenUsed="0"/>
-    <w:lsdException w:name="Dark List Accent 1" w:semiHidden="0" w:uiPriority="70" w:unhideWhenUsed="0"/>
-    <w:lsdException w:name="Colorful Shading Accent 1" w:semiHidden="0" w:uiPriority="71" w:unhideWhenUsed="0"/>
-    <w:lsdException w:name="Colorful List Accent 1" w:semiHidden="0" w:uiPriority="72" w:unhideWhenUsed="0"/>
-    <w:lsdException w:name="Colorful Grid Accent 1" w:semiHidden="0" w:uiPriority="73" w:unhideWhenUsed="0"/>
-    <w:lsdException w:name="Light Shading Accent 2" w:semiHidden="0" w:uiPriority="60" w:unhideWhenUsed="0"/>
-    <w:lsdException w:name="Light List Accent 2" w:semiHidden="0" w:uiPriority="61" w:unhideWhenUsed="0"/>
-    <w:lsdException w:name="Light Grid Accent 2" w:semiHidden="0" w:uiPriority="62" w:unhideWhenUsed="0"/>
-    <w:lsdException w:name="Medium Shading 1 Accent 2" w:semiHidden="0" w:uiPriority="63" w:unhideWhenUsed="0"/>
-    <w:lsdException w:name="Medium Shading 2 Accent 2" w:semiHidden="0" w:uiPriority="64" w:unhideWhenUsed="0"/>
-    <w:lsdException w:name="Medium List 1 Accent 2" w:semiHidden="0" w:uiPriority="65" w:unhideWhenUsed="0"/>
-    <w:lsdException w:name="Medium List 2 Accent 2" w:semiHidden="0" w:uiPriority="66" w:unhideWhenUsed="0"/>
-    <w:lsdException w:name="Medium Grid 1 Accent 2" w:semiHidden="0" w:uiPriority="67" w:unhideWhenUsed="0"/>
-    <w:lsdException w:name="Medium Grid 2 Accent 2" w:semiHidden="0" w:uiPriority="68" w:unhideWhenUsed="0"/>
-    <w:lsdException w:name="Medium Grid 3 Accent 2" w:semiHidden="0" w:uiPriority="69" w:unhideWhenUsed="0"/>
-    <w:lsdException w:name="Dark List Accent 2" w:semiHidden="0" w:uiPriority="70" w:unhideWhenUsed="0"/>
-    <w:lsdException w:name="Colorful Shading Accent 2" w:semiHidden="0" w:uiPriority="71" w:unhideWhenUsed="0"/>
-    <w:lsdException w:name="Colorful List Accent 2" w:semiHidden="0" w:uiPriority="72" w:unhideWhenUsed="0"/>
-    <w:lsdException w:name="Colorful Grid Accent 2" w:semiHidden="0" w:uiPriority="73" w:unhideWhenUsed="0"/>
-    <w:lsdException w:name="Light Shading Accent 3" w:semiHidden="0" w:uiPriority="60" w:unhideWhenUsed="0"/>
-    <w:lsdException w:name="Light List Accent 3" w:semiHidden="0" w:uiPriority="61" w:unhideWhenUsed="0"/>
-    <w:lsdException w:name="Light Grid Accent 3" w:semiHidden="0" w:uiPriority="62" w:unhideWhenUsed="0"/>
-    <w:lsdException w:name="Medium Shading 1 Accent 3" w:semiHidden="0" w:uiPriority="63" w:unhideWhenUsed="0"/>
-    <w:lsdException w:name="Medium Shading 2 Accent 3" w:semiHidden="0" w:uiPriority="64" w:unhideWhenUsed="0"/>
-    <w:lsdException w:name="Medium List 1 Accent 3" w:semiHidden="0" w:uiPriority="65" w:unhideWhenUsed="0"/>
-    <w:lsdException w:name="Medium List 2 Accent 3" w:semiHidden="0" w:uiPriority="66" w:unhideWhenUsed="0"/>
-    <w:lsdException w:name="Medium Grid 1 Accent 3" w:semiHidden="0" w:uiPriority="67" w:unhideWhenUsed="0"/>
-    <w:lsdException w:name="Medium Grid 2 Accent 3" w:semiHidden="0" w:uiPriority="68" w:unhideWhenUsed="0"/>
-    <w:lsdException w:name="Medium Grid 3 Accent 3" w:semiHidden="0" w:uiPriority="69" w:unhideWhenUsed="0"/>
-    <w:lsdException w:name="Dark List Accent 3" w:semiHidden="0" w:uiPriority="70" w:unhideWhenUsed="0"/>
-    <w:lsdException w:name="Colorful Shading Accent 3" w:semiHidden="0" w:uiPriority="71" w:unhideWhenUsed="0"/>
-    <w:lsdException w:name="Colorful List Accent 3" w:semiHidden="0" w:uiPriority="72" w:unhideWhenUsed="0"/>
-    <w:lsdException w:name="Colorful Grid Accent 3" w:semiHidden="0" w:uiPriority="73" w:unhideWhenUsed="0"/>
-    <w:lsdException w:name="Light Shading Accent 4" w:semiHidden="0" w:uiPriority="60" w:unhideWhenUsed="0"/>
-    <w:lsdException w:name="Light List Accent 4" w:semiHidden="0" w:uiPriority="61" w:unhideWhenUsed="0"/>
-    <w:lsdException w:name="Light Grid Accent 4" w:semiHidden="0" w:uiPriority="62" w:unhideWhenUsed="0"/>
-    <w:lsdException w:name="Medium Shading 1 Accent 4" w:semiHidden="0" w:uiPriority="63" w:unhideWhenUsed="0"/>
-    <w:lsdException w:name="Medium Shading 2 Accent 4" w:semiHidden="0" w:uiPriority="64" w:unhideWhenUsed="0"/>
-    <w:lsdException w:name="Medium List 1 Accent 4" w:semiHidden="0" w:uiPriority="65" w:unhideWhenUsed="0"/>
-    <w:lsdException w:name="Medium List 2 Accent 4" w:semiHidden="0" w:uiPriority="66" w:unhideWhenUsed="0"/>
-    <w:lsdException w:name="Medium Grid 1 Accent 4" w:semiHidden="0" w:uiPriority="67" w:unhideWhenUsed="0"/>
-    <w:lsdException w:name="Medium Grid 2 Accent 4" w:semiHidden="0" w:uiPriority="68" w:unhideWhenUsed="0"/>
-    <w:lsdException w:name="Medium Grid 3 Accent 4" w:semiHidden="0" w:uiPriority="69" w:unhideWhenUsed="0"/>
-    <w:lsdException w:name="Dark List Accent 4" w:semiHidden="0" w:uiPriority="70" w:unhideWhenUsed="0"/>
-    <w:lsdException w:name="Colorful Shading Accent 4" w:semiHidden="0" w:uiPriority="71" w:unhideWhenUsed="0"/>
-    <w:lsdException w:name="Colorful List Accent 4" w:semiHidden="0" w:uiPriority="72" w:unhideWhenUsed="0"/>
-    <w:lsdException w:name="Colorful Grid Accent 4" w:semiHidden="0" w:uiPriority="73" w:unhideWhenUsed="0"/>
-    <w:lsdException w:name="Light Shading Accent 5" w:semiHidden="0" w:uiPriority="60" w:unhideWhenUsed="0"/>
-    <w:lsdException w:name="Light List Accent 5" w:semiHidden="0" w:uiPriority="61" w:unhideWhenUsed="0"/>
-    <w:lsdException w:name="Light Grid Accent 5" w:semiHidden="0" w:uiPriority="62" w:unhideWhenUsed="0"/>
-    <w:lsdException w:name="Medium Shading 1 Accent 5" w:semiHidden="0" w:uiPriority="63" w:unhideWhenUsed="0"/>
-    <w:lsdException w:name="Medium Shading 2 Accent 5" w:semiHidden="0" w:uiPriority="64" w:unhideWhenUsed="0"/>
-    <w:lsdException w:name="Medium List 1 Accent 5" w:semiHidden="0" w:uiPriority="65" w:unhideWhenUsed="0"/>
-    <w:lsdException w:name="Medium List 2 Accent 5" w:semiHidden="0" w:uiPriority="66" w:unhideWhenUsed="0"/>
-    <w:lsdException w:name="Medium Grid 1 Accent 5" w:semiHidden="0" w:uiPriority="67" w:unhideWhenUsed="0"/>
-    <w:lsdException w:name="Medium Grid 2 Accent 5" w:semiHidden="0" w:uiPriority="68" w:unhideWhenUsed="0"/>
-    <w:lsdException w:name="Medium Grid 3 Accent 5" w:semiHidden="0" w:uiPriority="69" w:unhideWhenUsed="0"/>
-    <w:lsdException w:name="Dark List Accent 5" w:semiHidden="0" w:uiPriority="70" w:unhideWhenUsed="0"/>
-    <w:lsdException w:name="Colorful Shading Accent 5" w:semiHidden="0" w:uiPriority="71" w:unhideWhenUsed="0"/>
-    <w:lsdException w:name="Colorful List Accent 5" w:semiHidden="0" w:uiPriority="72" w:unhideWhenUsed="0"/>
-    <w:lsdException w:name="Colorful Grid Accent 5" w:semiHidden="0" w:uiPriority="73" w:unhideWhenUsed="0"/>
-    <w:lsdException w:name="Light Shading Accent 6" w:semiHidden="0" w:uiPriority="60" w:unhideWhenUsed="0"/>
-    <w:lsdException w:name="Light List Accent 6" w:semiHidden="0" w:uiPriority="61" w:unhideWhenUsed="0"/>
-    <w:lsdException w:name="Light Grid Accent 6" w:semiHidden="0" w:uiPriority="62" w:unhideWhenUsed="0"/>
-    <w:lsdException w:name="Medium Shading 1 Accent 6" w:semiHidden="0" w:uiPriority="63" w:unhideWhenUsed="0"/>
-    <w:lsdException w:name="Medium Shading 2 Accent 6" w:semiHidden="0" w:uiPriority="64" w:unhideWhenUsed="0"/>
-    <w:lsdException w:name="Medium List 1 Accent 6" w:semiHidden="0" w:uiPriority="65" w:unhideWhenUsed="0"/>
-    <w:lsdException w:name="Medium List 2 Accent 6" w:semiHidden="0" w:uiPriority="66" w:unhideWhenUsed="0"/>
-    <w:lsdException w:name="Medium Grid 1 Accent 6" w:semiHidden="0" w:uiPriority="67" w:unhideWhenUsed="0"/>
-    <w:lsdException w:name="Medium Grid 2 Accent 6" w:semiHidden="0" w:uiPriority="68" w:unhideWhenUsed="0"/>
-    <w:lsdException w:name="Medium Grid 3 Accent 6" w:semiHidden="0" w:uiPriority="69" w:unhideWhenUsed="0"/>
-    <w:lsdException w:name="Dark List Accent 6" w:semiHidden="0" w:uiPriority="70" w:unhideWhenUsed="0"/>
-    <w:lsdException w:name="Colorful Shading Accent 6" w:semiHidden="0" w:uiPriority="71" w:unhideWhenUsed="0"/>
-    <w:lsdException w:name="Colorful List Accent 6" w:semiHidden="0" w:uiPriority="72" w:unhideWhenUsed="0"/>
-    <w:lsdException w:name="Colorful Grid Accent 6" w:semiHidden="0" w:uiPriority="73" w:unhideWhenUsed="0"/>
-    <w:lsdException w:name="Subtle Emphasis" w:semiHidden="0" w:uiPriority="19" w:unhideWhenUsed="0" w:qFormat="1"/>
-    <w:lsdException w:name="Intense Emphasis" w:semiHidden="0" w:uiPriority="21" w:unhideWhenUsed="0" w:qFormat="1"/>
-    <w:lsdException w:name="Subtle Reference" w:semiHidden="0" w:uiPriority="31" w:unhideWhenUsed="0" w:qFormat="1"/>
-    <w:lsdException w:name="Intense Reference" w:semiHidden="0" w:uiPriority="32" w:unhideWhenUsed="0" w:qFormat="1"/>
-    <w:lsdException w:name="Book Title" w:semiHidden="0" w:uiPriority="33" w:unhideWhenUsed="0" w:qFormat="1"/>
-    <w:lsdException w:name="Bibliography" w:uiPriority="37"/>
-    <w:lsdException w:name="TOC Heading" w:uiPriority="39" w:qFormat="1"/>
+  <w:latentStyles w:defLockedState="0" w:defUIPriority="99" w:defSemiHidden="0" w:defUnhideWhenUsed="0" w:defQFormat="0" w:count="375">
+    <w:lsdException w:name="Normal" w:uiPriority="0" w:qFormat="1"/>
+    <w:lsdException w:name="heading 1" w:uiPriority="9" w:qFormat="1"/>
+    <w:lsdException w:name="heading 2" w:semiHidden="1" w:uiPriority="9" w:unhideWhenUsed="1" w:qFormat="1"/>
+    <w:lsdException w:name="heading 3" w:semiHidden="1" w:uiPriority="9" w:unhideWhenUsed="1" w:qFormat="1"/>
+    <w:lsdException w:name="heading 4" w:semiHidden="1" w:uiPriority="9" w:unhideWhenUsed="1" w:qFormat="1"/>
+    <w:lsdException w:name="heading 5" w:semiHidden="1" w:uiPriority="9" w:unhideWhenUsed="1" w:qFormat="1"/>
+    <w:lsdException w:name="heading 6" w:semiHidden="1" w:uiPriority="9" w:unhideWhenUsed="1" w:qFormat="1"/>
+    <w:lsdException w:name="heading 7" w:semiHidden="1" w:uiPriority="9" w:unhideWhenUsed="1" w:qFormat="1"/>
+    <w:lsdException w:name="heading 8" w:semiHidden="1" w:uiPriority="9" w:unhideWhenUsed="1" w:qFormat="1"/>
+    <w:lsdException w:name="heading 9" w:semiHidden="1" w:uiPriority="9" w:unhideWhenUsed="1" w:qFormat="1"/>
+    <w:lsdException w:name="index 1" w:semiHidden="1" w:unhideWhenUsed="1"/>
+    <w:lsdException w:name="index 2" w:semiHidden="1" w:unhideWhenUsed="1"/>
+    <w:lsdException w:name="index 3" w:semiHidden="1" w:unhideWhenUsed="1"/>
+    <w:lsdException w:name="index 4" w:semiHidden="1" w:unhideWhenUsed="1"/>
+    <w:lsdException w:name="index 5" w:semiHidden="1" w:unhideWhenUsed="1"/>
+    <w:lsdException w:name="index 6" w:semiHidden="1" w:unhideWhenUsed="1"/>
+    <w:lsdException w:name="index 7" w:semiHidden="1" w:unhideWhenUsed="1"/>
+    <w:lsdException w:name="index 8" w:semiHidden="1" w:unhideWhenUsed="1"/>
+    <w:lsdException w:name="index 9" w:semiHidden="1" w:unhideWhenUsed="1"/>
+    <w:lsdException w:name="toc 1" w:semiHidden="1" w:uiPriority="39" w:unhideWhenUsed="1"/>
+    <w:lsdException w:name="toc 2" w:semiHidden="1" w:uiPriority="39" w:unhideWhenUsed="1"/>
+    <w:lsdException w:name="toc 3" w:semiHidden="1" w:uiPriority="39" w:unhideWhenUsed="1"/>
+    <w:lsdException w:name="toc 4" w:semiHidden="1" w:uiPriority="39" w:unhideWhenUsed="1"/>
+    <w:lsdException w:name="toc 5" w:semiHidden="1" w:uiPriority="39" w:unhideWhenUsed="1"/>
+    <w:lsdException w:name="toc 6" w:semiHidden="1" w:uiPriority="39" w:unhideWhenUsed="1"/>
+    <w:lsdException w:name="toc 7" w:semiHidden="1" w:uiPriority="39" w:unhideWhenUsed="1"/>
+    <w:lsdException w:name="toc 8" w:semiHidden="1" w:uiPriority="39" w:unhideWhenUsed="1"/>
+    <w:lsdException w:name="toc 9" w:semiHidden="1" w:uiPriority="39" w:unhideWhenUsed="1"/>
+    <w:lsdException w:name="Normal Indent" w:semiHidden="1" w:unhideWhenUsed="1"/>
+    <w:lsdException w:name="footnote text" w:semiHidden="1" w:unhideWhenUsed="1"/>
+    <w:lsdException w:name="annotation text" w:semiHidden="1" w:unhideWhenUsed="1"/>
+    <w:lsdException w:name="header" w:semiHidden="1" w:unhideWhenUsed="1"/>
+    <w:lsdException w:name="footer" w:semiHidden="1" w:unhideWhenUsed="1"/>
+    <w:lsdException w:name="index heading" w:semiHidden="1" w:unhideWhenUsed="1"/>
+    <w:lsdException w:name="caption" w:semiHidden="1" w:uiPriority="35" w:unhideWhenUsed="1" w:qFormat="1"/>
+    <w:lsdException w:name="table of figures" w:semiHidden="1" w:unhideWhenUsed="1"/>
+    <w:lsdException w:name="envelope address" w:semiHidden="1" w:unhideWhenUsed="1"/>
+    <w:lsdException w:name="envelope return" w:semiHidden="1" w:unhideWhenUsed="1"/>
+    <w:lsdException w:name="footnote reference" w:semiHidden="1" w:unhideWhenUsed="1"/>
+    <w:lsdException w:name="annotation reference" w:semiHidden="1" w:unhideWhenUsed="1"/>
+    <w:lsdException w:name="line number" w:semiHidden="1" w:unhideWhenUsed="1"/>
+    <w:lsdException w:name="page number" w:semiHidden="1" w:unhideWhenUsed="1"/>
+    <w:lsdException w:name="endnote reference" w:semiHidden="1" w:unhideWhenUsed="1"/>
+    <w:lsdException w:name="endnote text" w:semiHidden="1" w:unhideWhenUsed="1"/>
+    <w:lsdException w:name="table of authorities" w:semiHidden="1" w:unhideWhenUsed="1"/>
+    <w:lsdException w:name="macro" w:semiHidden="1" w:unhideWhenUsed="1"/>
+    <w:lsdException w:name="toa heading" w:semiHidden="1" w:unhideWhenUsed="1"/>
+    <w:lsdException w:name="List" w:semiHidden="1" w:unhideWhenUsed="1"/>
+    <w:lsdException w:name="List Bullet" w:semiHidden="1" w:unhideWhenUsed="1"/>
+    <w:lsdException w:name="List Number" w:semiHidden="1" w:unhideWhenUsed="1"/>
+    <w:lsdException w:name="List 2" w:semiHidden="1" w:unhideWhenUsed="1"/>
+    <w:lsdException w:name="List 3" w:semiHidden="1" w:unhideWhenUsed="1"/>
+    <w:lsdException w:name="List 4" w:semiHidden="1" w:unhideWhenUsed="1"/>
+    <w:lsdException w:name="List 5" w:semiHidden="1" w:unhideWhenUsed="1"/>
+    <w:lsdException w:name="List Bullet 2" w:semiHidden="1" w:unhideWhenUsed="1"/>
+    <w:lsdException w:name="List Bullet 3" w:semiHidden="1" w:unhideWhenUsed="1"/>
+    <w:lsdException w:name="List Bullet 4" w:semiHidden="1" w:unhideWhenUsed="1"/>
+    <w:lsdException w:name="List Bullet 5" w:semiHidden="1" w:unhideWhenUsed="1"/>
+    <w:lsdException w:name="List Number 2" w:semiHidden="1" w:unhideWhenUsed="1"/>
+    <w:lsdException w:name="List Number 3" w:semiHidden="1" w:unhideWhenUsed="1"/>
+    <w:lsdException w:name="List Number 4" w:semiHidden="1" w:unhideWhenUsed="1"/>
+    <w:lsdException w:name="List Number 5" w:semiHidden="1" w:unhideWhenUsed="1"/>
+    <w:lsdException w:name="Title" w:uiPriority="10" w:qFormat="1"/>
+    <w:lsdException w:name="Closing" w:semiHidden="1" w:unhideWhenUsed="1"/>
+    <w:lsdException w:name="Signature" w:semiHidden="1" w:unhideWhenUsed="1"/>
+    <w:lsdException w:name="Default Paragraph Font" w:semiHidden="1" w:uiPriority="1" w:unhideWhenUsed="1"/>
+    <w:lsdException w:name="Body Text" w:semiHidden="1" w:unhideWhenUsed="1"/>
+    <w:lsdException w:name="Body Text Indent" w:semiHidden="1" w:unhideWhenUsed="1"/>
+    <w:lsdException w:name="List Continue" w:semiHidden="1" w:unhideWhenUsed="1"/>
+    <w:lsdException w:name="List Continue 2" w:semiHidden="1" w:unhideWhenUsed="1"/>
+    <w:lsdException w:name="List Continue 3" w:semiHidden="1" w:unhideWhenUsed="1"/>
+    <w:lsdException w:name="List Continue 4" w:semiHidden="1" w:unhideWhenUsed="1"/>
+    <w:lsdException w:name="List Continue 5" w:semiHidden="1" w:unhideWhenUsed="1"/>
+    <w:lsdException w:name="Message Header" w:semiHidden="1" w:unhideWhenUsed="1"/>
+    <w:lsdException w:name="Subtitle" w:uiPriority="11" w:qFormat="1"/>
+    <w:lsdException w:name="Salutation" w:semiHidden="1" w:unhideWhenUsed="1"/>
+    <w:lsdException w:name="Date" w:semiHidden="1" w:unhideWhenUsed="1"/>
+    <w:lsdException w:name="Body Text First Indent" w:semiHidden="1" w:unhideWhenUsed="1"/>
+    <w:lsdException w:name="Body Text First Indent 2" w:semiHidden="1" w:unhideWhenUsed="1"/>
+    <w:lsdException w:name="Note Heading" w:semiHidden="1" w:unhideWhenUsed="1"/>
+    <w:lsdException w:name="Body Text 2" w:semiHidden="1" w:unhideWhenUsed="1"/>
+    <w:lsdException w:name="Body Text 3" w:semiHidden="1" w:unhideWhenUsed="1"/>
+    <w:lsdException w:name="Body Text Indent 2" w:semiHidden="1" w:unhideWhenUsed="1"/>
+    <w:lsdException w:name="Body Text Indent 3" w:semiHidden="1" w:unhideWhenUsed="1"/>
+    <w:lsdException w:name="Block Text" w:semiHidden="1" w:unhideWhenUsed="1"/>
+    <w:lsdException w:name="Hyperlink" w:semiHidden="1" w:unhideWhenUsed="1"/>
+    <w:lsdException w:name="FollowedHyperlink" w:semiHidden="1" w:unhideWhenUsed="1"/>
+    <w:lsdException w:name="Strong" w:uiPriority="22" w:qFormat="1"/>
+    <w:lsdException w:name="Emphasis" w:uiPriority="20" w:qFormat="1"/>
+    <w:lsdException w:name="Document Map" w:semiHidden="1" w:unhideWhenUsed="1"/>
+    <w:lsdException w:name="Plain Text" w:semiHidden="1" w:unhideWhenUsed="1"/>
+    <w:lsdException w:name="E-mail Signature" w:semiHidden="1" w:unhideWhenUsed="1"/>
+    <w:lsdException w:name="HTML Top of Form" w:semiHidden="1" w:unhideWhenUsed="1"/>
+    <w:lsdException w:name="HTML Bottom of Form" w:semiHidden="1" w:unhideWhenUsed="1"/>
+    <w:lsdException w:name="Normal (Web)" w:semiHidden="1" w:unhideWhenUsed="1"/>
+    <w:lsdException w:name="HTML Acronym" w:semiHidden="1" w:unhideWhenUsed="1"/>
+    <w:lsdException w:name="HTML Address" w:semiHidden="1" w:unhideWhenUsed="1"/>
+    <w:lsdException w:name="HTML Cite" w:semiHidden="1" w:unhideWhenUsed="1"/>
+    <w:lsdException w:name="HTML Code" w:semiHidden="1" w:unhideWhenUsed="1"/>
+    <w:lsdException w:name="HTML Definition" w:semiHidden="1" w:unhideWhenUsed="1"/>
+    <w:lsdException w:name="HTML Keyboard" w:semiHidden="1" w:unhideWhenUsed="1"/>
+    <w:lsdException w:name="HTML Preformatted" w:semiHidden="1" w:unhideWhenUsed="1"/>
+    <w:lsdException w:name="HTML Sample" w:semiHidden="1" w:unhideWhenUsed="1"/>
+    <w:lsdException w:name="HTML Typewriter" w:semiHidden="1" w:unhideWhenUsed="1"/>
+    <w:lsdException w:name="HTML Variable" w:semiHidden="1" w:unhideWhenUsed="1"/>
+    <w:lsdException w:name="Normal Table" w:semiHidden="1" w:unhideWhenUsed="1"/>
+    <w:lsdException w:name="annotation subject" w:semiHidden="1" w:unhideWhenUsed="1"/>
+    <w:lsdException w:name="No List" w:semiHidden="1" w:unhideWhenUsed="1"/>
+    <w:lsdException w:name="Outline List 1" w:semiHidden="1" w:unhideWhenUsed="1"/>
+    <w:lsdException w:name="Outline List 2" w:semiHidden="1" w:unhideWhenUsed="1"/>
+    <w:lsdException w:name="Outline List 3" w:semiHidden="1" w:unhideWhenUsed="1"/>
+    <w:lsdException w:name="Table Simple 1" w:semiHidden="1" w:unhideWhenUsed="1"/>
+    <w:lsdException w:name="Table Simple 2" w:semiHidden="1" w:unhideWhenUsed="1"/>
+    <w:lsdException w:name="Table Simple 3" w:semiHidden="1" w:unhideWhenUsed="1"/>
+    <w:lsdException w:name="Table Classic 1" w:semiHidden="1" w:unhideWhenUsed="1"/>
+    <w:lsdException w:name="Table Classic 2" w:semiHidden="1" w:unhideWhenUsed="1"/>
+    <w:lsdException w:name="Table Classic 3" w:semiHidden="1" w:unhideWhenUsed="1"/>
+    <w:lsdException w:name="Table Classic 4" w:semiHidden="1" w:unhideWhenUsed="1"/>
+    <w:lsdException w:name="Table Colorful 1" w:semiHidden="1" w:unhideWhenUsed="1"/>
+    <w:lsdException w:name="Table Colorful 2" w:semiHidden="1" w:unhideWhenUsed="1"/>
+    <w:lsdException w:name="Table Colorful 3" w:semiHidden="1" w:unhideWhenUsed="1"/>
+    <w:lsdException w:name="Table Columns 1" w:semiHidden="1" w:unhideWhenUsed="1"/>
+    <w:lsdException w:name="Table Columns 2" w:semiHidden="1" w:unhideWhenUsed="1"/>
+    <w:lsdException w:name="Table Columns 3" w:semiHidden="1" w:unhideWhenUsed="1"/>
+    <w:lsdException w:name="Table Columns 4" w:semiHidden="1" w:unhideWhenUsed="1"/>
+    <w:lsdException w:name="Table Columns 5" w:semiHidden="1" w:unhideWhenUsed="1"/>
+    <w:lsdException w:name="Table Grid 1" w:semiHidden="1" w:unhideWhenUsed="1"/>
+    <w:lsdException w:name="Table Grid 2" w:semiHidden="1" w:unhideWhenUsed="1"/>
+    <w:lsdException w:name="Table Grid 3" w:semiHidden="1" w:unhideWhenUsed="1"/>
+    <w:lsdException w:name="Table Grid 4" w:semiHidden="1" w:unhideWhenUsed="1"/>
+    <w:lsdException w:name="Table Grid 5" w:semiHidden="1" w:unhideWhenUsed="1"/>
+    <w:lsdException w:name="Table Grid 6" w:semiHidden="1" w:unhideWhenUsed="1"/>
+    <w:lsdException w:name="Table Grid 7" w:semiHidden="1" w:unhideWhenUsed="1"/>
+    <w:lsdException w:name="Table Grid 8" w:semiHidden="1" w:unhideWhenUsed="1"/>
+    <w:lsdException w:name="Table List 1" w:semiHidden="1" w:unhideWhenUsed="1"/>
+    <w:lsdException w:name="Table List 2" w:semiHidden="1" w:unhideWhenUsed="1"/>
+    <w:lsdException w:name="Table List 3" w:semiHidden="1" w:unhideWhenUsed="1"/>
+    <w:lsdException w:name="Table List 4" w:semiHidden="1" w:unhideWhenUsed="1"/>
+    <w:lsdException w:name="Table List 5" w:semiHidden="1" w:unhideWhenUsed="1"/>
+    <w:lsdException w:name="Table List 6" w:semiHidden="1" w:unhideWhenUsed="1"/>
+    <w:lsdException w:name="Table List 7" w:semiHidden="1" w:unhideWhenUsed="1"/>
+    <w:lsdException w:name="Table List 8" w:semiHidden="1" w:unhideWhenUsed="1"/>
+    <w:lsdException w:name="Table 3D effects 1" w:semiHidden="1" w:unhideWhenUsed="1"/>
+    <w:lsdException w:name="Table 3D effects 2" w:semiHidden="1" w:unhideWhenUsed="1"/>
+    <w:lsdException w:name="Table 3D effects 3" w:semiHidden="1" w:unhideWhenUsed="1"/>
+    <w:lsdException w:name="Table Contemporary" w:semiHidden="1" w:unhideWhenUsed="1"/>
+    <w:lsdException w:name="Table Elegant" w:semiHidden="1" w:unhideWhenUsed="1"/>
+    <w:lsdException w:name="Table Professional" w:semiHidden="1" w:unhideWhenUsed="1"/>
+    <w:lsdException w:name="Table Subtle 1" w:semiHidden="1" w:unhideWhenUsed="1"/>
+    <w:lsdException w:name="Table Subtle 2" w:semiHidden="1" w:unhideWhenUsed="1"/>
+    <w:lsdException w:name="Table Web 1" w:semiHidden="1" w:unhideWhenUsed="1"/>
+    <w:lsdException w:name="Table Web 2" w:semiHidden="1" w:unhideWhenUsed="1"/>
+    <w:lsdException w:name="Table Web 3" w:semiHidden="1" w:unhideWhenUsed="1"/>
+    <w:lsdException w:name="Balloon Text" w:semiHidden="1" w:unhideWhenUsed="1"/>
+    <w:lsdException w:name="Table Grid" w:uiPriority="59"/>
+    <w:lsdException w:name="Table Theme" w:semiHidden="1" w:unhideWhenUsed="1"/>
+    <w:lsdException w:name="Placeholder Text" w:semiHidden="1"/>
+    <w:lsdException w:name="No Spacing" w:uiPriority="1" w:qFormat="1"/>
+    <w:lsdException w:name="Light Shading" w:uiPriority="60"/>
+    <w:lsdException w:name="Light List" w:uiPriority="61"/>
+    <w:lsdException w:name="Light Grid" w:uiPriority="62"/>
+    <w:lsdException w:name="Medium Shading 1" w:uiPriority="63"/>
+    <w:lsdException w:name="Medium Shading 2" w:uiPriority="64"/>
+    <w:lsdException w:name="Medium List 1" w:uiPriority="65"/>
+    <w:lsdException w:name="Medium List 2" w:uiPriority="66"/>
+    <w:lsdException w:name="Medium Grid 1" w:uiPriority="67"/>
+    <w:lsdException w:name="Medium Grid 2" w:uiPriority="68"/>
+    <w:lsdException w:name="Medium Grid 3" w:uiPriority="69"/>
+    <w:lsdException w:name="Dark List" w:uiPriority="70"/>
+    <w:lsdException w:name="Colorful Shading" w:uiPriority="71"/>
+    <w:lsdException w:name="Colorful List" w:uiPriority="72"/>
+    <w:lsdException w:name="Colorful Grid" w:uiPriority="73"/>
+    <w:lsdException w:name="Light Shading Accent 1" w:uiPriority="60"/>
+    <w:lsdException w:name="Light List Accent 1" w:uiPriority="61"/>
+    <w:lsdException w:name="Light Grid Accent 1" w:uiPriority="62"/>
+    <w:lsdException w:name="Medium Shading 1 Accent 1" w:uiPriority="63"/>
+    <w:lsdException w:name="Medium Shading 2 Accent 1" w:uiPriority="64"/>
+    <w:lsdException w:name="Medium List 1 Accent 1" w:uiPriority="65"/>
+    <w:lsdException w:name="Revision" w:semiHidden="1"/>
+    <w:lsdException w:name="List Paragraph" w:uiPriority="34" w:qFormat="1"/>
+    <w:lsdException w:name="Quote" w:uiPriority="29" w:qFormat="1"/>
+    <w:lsdException w:name="Intense Quote" w:uiPriority="30" w:qFormat="1"/>
+    <w:lsdException w:name="Medium List 2 Accent 1" w:uiPriority="66"/>
+    <w:lsdException w:name="Medium Grid 1 Accent 1" w:uiPriority="67"/>
+    <w:lsdException w:name="Medium Grid 2 Accent 1" w:uiPriority="68"/>
+    <w:lsdException w:name="Medium Grid 3 Accent 1" w:uiPriority="69"/>
+    <w:lsdException w:name="Dark List Accent 1" w:uiPriority="70"/>
+    <w:lsdException w:name="Colorful Shading Accent 1" w:uiPriority="71"/>
+    <w:lsdException w:name="Colorful List Accent 1" w:uiPriority="72"/>
+    <w:lsdException w:name="Colorful Grid Accent 1" w:uiPriority="73"/>
+    <w:lsdException w:name="Light Shading Accent 2" w:uiPriority="60"/>
+    <w:lsdException w:name="Light List Accent 2" w:uiPriority="61"/>
+    <w:lsdException w:name="Light Grid Accent 2" w:uiPriority="62"/>
+    <w:lsdException w:name="Medium Shading 1 Accent 2" w:uiPriority="63"/>
+    <w:lsdException w:name="Medium Shading 2 Accent 2" w:uiPriority="64"/>
+    <w:lsdException w:name="Medium List 1 Accent 2" w:uiPriority="65"/>
+    <w:lsdException w:name="Medium List 2 Accent 2" w:uiPriority="66"/>
+    <w:lsdException w:name="Medium Grid 1 Accent 2" w:uiPriority="67"/>
+    <w:lsdException w:name="Medium Grid 2 Accent 2" w:uiPriority="68"/>
+    <w:lsdException w:name="Medium Grid 3 Accent 2" w:uiPriority="69"/>
+    <w:lsdException w:name="Dark List Accent 2" w:uiPriority="70"/>
+    <w:lsdException w:name="Colorful Shading Accent 2" w:uiPriority="71"/>
+    <w:lsdException w:name="Colorful List Accent 2" w:uiPriority="72"/>
+    <w:lsdException w:name="Colorful Grid Accent 2" w:uiPriority="73"/>
+    <w:lsdException w:name="Light Shading Accent 3" w:uiPriority="60"/>
+    <w:lsdException w:name="Light List Accent 3" w:uiPriority="61"/>
+    <w:lsdException w:name="Light Grid Accent 3" w:uiPriority="62"/>
+    <w:lsdException w:name="Medium Shading 1 Accent 3" w:uiPriority="63"/>
+    <w:lsdException w:name="Medium Shading 2 Accent 3" w:uiPriority="64"/>
+    <w:lsdException w:name="Medium List 1 Accent 3" w:uiPriority="65"/>
+    <w:lsdException w:name="Medium List 2 Accent 3" w:uiPriority="66"/>
+    <w:lsdException w:name="Medium Grid 1 Accent 3" w:uiPriority="67"/>
+    <w:lsdException w:name="Medium Grid 2 Accent 3" w:uiPriority="68"/>
+    <w:lsdException w:name="Medium Grid 3 Accent 3" w:uiPriority="69"/>
+    <w:lsdException w:name="Dark List Accent 3" w:uiPriority="70"/>
+    <w:lsdException w:name="Colorful Shading Accent 3" w:uiPriority="71"/>
+    <w:lsdException w:name="Colorful List Accent 3" w:uiPriority="72"/>
+    <w:lsdException w:name="Colorful Grid Accent 3" w:uiPriority="73"/>
+    <w:lsdException w:name="Light Shading Accent 4" w:uiPriority="60"/>
+    <w:lsdException w:name="Light List Accent 4" w:uiPriority="61"/>
+    <w:lsdException w:name="Light Grid Accent 4" w:uiPriority="62"/>
+    <w:lsdException w:name="Medium Shading 1 Accent 4" w:uiPriority="63"/>
+    <w:lsdException w:name="Medium Shading 2 Accent 4" w:uiPriority="64"/>
+    <w:lsdException w:name="Medium List 1 Accent 4" w:uiPriority="65"/>
+    <w:lsdException w:name="Medium List 2 Accent 4" w:uiPriority="66"/>
+    <w:lsdException w:name="Medium Grid 1 Accent 4" w:uiPriority="67"/>
+    <w:lsdException w:name="Medium Grid 2 Accent 4" w:uiPriority="68"/>
+    <w:lsdException w:name="Medium Grid 3 Accent 4" w:uiPriority="69"/>
+    <w:lsdException w:name="Dark List Accent 4" w:uiPriority="70"/>
+    <w:lsdException w:name="Colorful Shading Accent 4" w:uiPriority="71"/>
+    <w:lsdException w:name="Colorful List Accent 4" w:uiPriority="72"/>
+    <w:lsdException w:name="Colorful Grid Accent 4" w:uiPriority="73"/>
+    <w:lsdException w:name="Light Shading Accent 5" w:uiPriority="60"/>
+    <w:lsdException w:name="Light List Accent 5" w:uiPriority="61"/>
+    <w:lsdException w:name="Light Grid Accent 5" w:uiPriority="62"/>
+    <w:lsdException w:name="Medium Shading 1 Accent 5" w:uiPriority="63"/>
+    <w:lsdException w:name="Medium Shading 2 Accent 5" w:uiPriority="64"/>
+    <w:lsdException w:name="Medium List 1 Accent 5" w:uiPriority="65"/>
+    <w:lsdException w:name="Medium List 2 Accent 5" w:uiPriority="66"/>
+    <w:lsdException w:name="Medium Grid 1 Accent 5" w:uiPriority="67"/>
+    <w:lsdException w:name="Medium Grid 2 Accent 5" w:uiPriority="68"/>
+    <w:lsdException w:name="Medium Grid 3 Accent 5" w:uiPriority="69"/>
+    <w:lsdException w:name="Dark List Accent 5" w:uiPriority="70"/>
+    <w:lsdException w:name="Colorful Shading Accent 5" w:uiPriority="71"/>
+    <w:lsdException w:name="Colorful List Accent 5" w:uiPriority="72"/>
+    <w:lsdException w:name="Colorful Grid Accent 5" w:uiPriority="73"/>
+    <w:lsdException w:name="Light Shading Accent 6" w:uiPriority="60"/>
+    <w:lsdException w:name="Light List Accent 6" w:uiPriority="61"/>
+    <w:lsdException w:name="Light Grid Accent 6" w:uiPriority="62"/>
+    <w:lsdException w:name="Medium Shading 1 Accent 6" w:uiPriority="63"/>
+    <w:lsdException w:name="Medium Shading 2 Accent 6" w:uiPriority="64"/>
+    <w:lsdException w:name="Medium List 1 Accent 6" w:uiPriority="65"/>
+    <w:lsdException w:name="Medium List 2 Accent 6" w:uiPriority="66"/>
+    <w:lsdException w:name="Medium Grid 1 Accent 6" w:uiPriority="67"/>
+    <w:lsdException w:name="Medium Grid 2 Accent 6" w:uiPriority="68"/>
+    <w:lsdException w:name="Medium Grid 3 Accent 6" w:uiPriority="69"/>
+    <w:lsdException w:name="Dark List Accent 6" w:uiPriority="70"/>
+    <w:lsdException w:name="Colorful Shading Accent 6" w:uiPriority="71"/>
+    <w:lsdException w:name="Colorful List Accent 6" w:uiPriority="72"/>
+    <w:lsdException w:name="Colorful Grid Accent 6" w:uiPriority="73"/>
+    <w:lsdException w:name="Subtle Emphasis" w:uiPriority="19" w:qFormat="1"/>
+    <w:lsdException w:name="Intense Emphasis" w:uiPriority="21" w:qFormat="1"/>
+    <w:lsdException w:name="Subtle Reference" w:uiPriority="31" w:qFormat="1"/>
+    <w:lsdException w:name="Intense Reference" w:uiPriority="32" w:qFormat="1"/>
+    <w:lsdException w:name="Book Title" w:uiPriority="33" w:qFormat="1"/>
+    <w:lsdException w:name="Bibliography" w:semiHidden="1" w:uiPriority="37" w:unhideWhenUsed="1"/>
+    <w:lsdException w:name="TOC Heading" w:semiHidden="1" w:uiPriority="39" w:unhideWhenUsed="1" w:qFormat="1"/>
+    <w:lsdException w:name="Plain Table 1" w:uiPriority="41"/>
+    <w:lsdException w:name="Plain Table 2" w:uiPriority="42"/>
+    <w:lsdException w:name="Plain Table 3" w:uiPriority="43"/>
+    <w:lsdException w:name="Plain Table 4" w:uiPriority="44"/>
+    <w:lsdException w:name="Plain Table 5" w:uiPriority="45"/>
+    <w:lsdException w:name="Grid Table Light" w:uiPriority="40"/>
+    <w:lsdException w:name="Grid Table 1 Light" w:uiPriority="46"/>
+    <w:lsdException w:name="Grid Table 2" w:uiPriority="47"/>
+    <w:lsdException w:name="Grid Table 3" w:uiPriority="48"/>
+    <w:lsdException w:name="Grid Table 4" w:uiPriority="49"/>
+    <w:lsdException w:name="Grid Table 5 Dark" w:uiPriority="50"/>
+    <w:lsdException w:name="Grid Table 6 Colorful" w:uiPriority="51"/>
+    <w:lsdException w:name="Grid Table 7 Colorful" w:uiPriority="52"/>
+    <w:lsdException w:name="Grid Table 1 Light Accent 1" w:uiPriority="46"/>
+    <w:lsdException w:name="Grid Table 2 Accent 1" w:uiPriority="47"/>
+    <w:lsdException w:name="Grid Table 3 Accent 1" w:uiPriority="48"/>
+    <w:lsdException w:name="Grid Table 4 Accent 1" w:uiPriority="49"/>
+    <w:lsdException w:name="Grid Table 5 Dark Accent 1" w:uiPriority="50"/>
+    <w:lsdException w:name="Grid Table 6 Colorful Accent 1" w:uiPriority="51"/>
+    <w:lsdException w:name="Grid Table 7 Colorful Accent 1" w:uiPriority="52"/>
+    <w:lsdException w:name="Grid Table 1 Light Accent 2" w:uiPriority="46"/>
+    <w:lsdException w:name="Grid Table 2 Accent 2" w:uiPriority="47"/>
+    <w:lsdException w:name="Grid Table 3 Accent 2" w:uiPriority="48"/>
+    <w:lsdException w:name="Grid Table 4 Accent 2" w:uiPriority="49"/>
+    <w:lsdException w:name="Grid Table 5 Dark Accent 2" w:uiPriority="50"/>
+    <w:lsdException w:name="Grid Table 6 Colorful Accent 2" w:uiPriority="51"/>
+    <w:lsdException w:name="Grid Table 7 Colorful Accent 2" w:uiPriority="52"/>
+    <w:lsdException w:name="Grid Table 1 Light Accent 3" w:uiPriority="46"/>
+    <w:lsdException w:name="Grid Table 2 Accent 3" w:uiPriority="47"/>
+    <w:lsdException w:name="Grid Table 3 Accent 3" w:uiPriority="48"/>
+    <w:lsdException w:name="Grid Table 4 Accent 3" w:uiPriority="49"/>
+    <w:lsdException w:name="Grid Table 5 Dark Accent 3" w:uiPriority="50"/>
+    <w:lsdException w:name="Grid Table 6 Colorful Accent 3" w:uiPriority="51"/>
+    <w:lsdException w:name="Grid Table 7 Colorful Accent 3" w:uiPriority="52"/>
+    <w:lsdException w:name="Grid Table 1 Light Accent 4" w:uiPriority="46"/>
+    <w:lsdException w:name="Grid Table 2 Accent 4" w:uiPriority="47"/>
+    <w:lsdException w:name="Grid Table 3 Accent 4" w:uiPriority="48"/>
+    <w:lsdException w:name="Grid Table 4 Accent 4" w:uiPriority="49"/>
+    <w:lsdException w:name="Grid Table 5 Dark Accent 4" w:uiPriority="50"/>
+    <w:lsdException w:name="Grid Table 6 Colorful Accent 4" w:uiPriority="51"/>
+    <w:lsdException w:name="Grid Table 7 Colorful Accent 4" w:uiPriority="52"/>
+    <w:lsdException w:name="Grid Table 1 Light Accent 5" w:uiPriority="46"/>
+    <w:lsdException w:name="Grid Table 2 Accent 5" w:uiPriority="47"/>
+    <w:lsdException w:name="Grid Table 3 Accent 5" w:uiPriority="48"/>
+    <w:lsdException w:name="Grid Table 4 Accent 5" w:uiPriority="49"/>
+    <w:lsdException w:name="Grid Table 5 Dark Accent 5" w:uiPriority="50"/>
+    <w:lsdException w:name="Grid Table 6 Colorful Accent 5" w:uiPriority="51"/>
+    <w:lsdException w:name="Grid Table 7 Colorful Accent 5" w:uiPriority="52"/>
+    <w:lsdException w:name="Grid Table 1 Light Accent 6" w:uiPriority="46"/>
+    <w:lsdException w:name="Grid Table 2 Accent 6" w:uiPriority="47"/>
+    <w:lsdException w:name="Grid Table 3 Accent 6" w:uiPriority="48"/>
+    <w:lsdException w:name="Grid Table 4 Accent 6" w:uiPriority="49"/>
+    <w:lsdException w:name="Grid Table 5 Dark Accent 6" w:uiPriority="50"/>
+    <w:lsdException w:name="Grid Table 6 Colorful Accent 6" w:uiPriority="51"/>
+    <w:lsdException w:name="Grid Table 7 Colorful Accent 6" w:uiPriority="52"/>
+    <w:lsdException w:name="List Table 1 Light" w:uiPriority="46"/>
+    <w:lsdException w:name="List Table 2" w:uiPriority="47"/>
+    <w:lsdException w:name="List Table 3" w:uiPriority="48"/>
+    <w:lsdException w:name="List Table 4" w:uiPriority="49"/>
+    <w:lsdException w:name="List Table 5 Dark" w:uiPriority="50"/>
+    <w:lsdException w:name="List Table 6 Colorful" w:uiPriority="51"/>
+    <w:lsdException w:name="List Table 7 Colorful" w:uiPriority="52"/>
+    <w:lsdException w:name="List Table 1 Light Accent 1" w:uiPriority="46"/>
+    <w:lsdException w:name="List Table 2 Accent 1" w:uiPriority="47"/>
+    <w:lsdException w:name="List Table 3 Accent 1" w:uiPriority="48"/>
+    <w:lsdException w:name="List Table 4 Accent 1" w:uiPriority="49"/>
+    <w:lsdException w:name="List Table 5 Dark Accent 1" w:uiPriority="50"/>
+    <w:lsdException w:name="List Table 6 Colorful Accent 1" w:uiPriority="51"/>
+    <w:lsdException w:name="List Table 7 Colorful Accent 1" w:uiPriority="52"/>
+    <w:lsdException w:name="List Table 1 Light Accent 2" w:uiPriority="46"/>
+    <w:lsdException w:name="List Table 2 Accent 2" w:uiPriority="47"/>
+    <w:lsdException w:name="List Table 3 Accent 2" w:uiPriority="48"/>
+    <w:lsdException w:name="List Table 4 Accent 2" w:uiPriority="49"/>
+    <w:lsdException w:name="List Table 5 Dark Accent 2" w:uiPriority="50"/>
+    <w:lsdException w:name="List Table 6 Colorful Accent 2" w:uiPriority="51"/>
+    <w:lsdException w:name="List Table 7 Colorful Accent 2" w:uiPriority="52"/>
+    <w:lsdException w:name="List Table 1 Light Accent 3" w:uiPriority="46"/>
+    <w:lsdException w:name="List Table 2 Accent 3" w:uiPriority="47"/>
+    <w:lsdException w:name="List Table 3 Accent 3" w:uiPriority="48"/>
+    <w:lsdException w:name="List Table 4 Accent 3" w:uiPriority="49"/>
+    <w:lsdException w:name="List Table 5 Dark Accent 3" w:uiPriority="50"/>
+    <w:lsdException w:name="List Table 6 Colorful Accent 3" w:uiPriority="51"/>
+    <w:lsdException w:name="List Table 7 Colorful Accent 3" w:uiPriority="52"/>
+    <w:lsdException w:name="List Table 1 Light Accent 4" w:uiPriority="46"/>
+    <w:lsdException w:name="List Table 2 Accent 4" w:uiPriority="47"/>
+    <w:lsdException w:name="List Table 3 Accent 4" w:uiPriority="48"/>
+    <w:lsdException w:name="List Table 4 Accent 4" w:uiPriority="49"/>
+    <w:lsdException w:name="List Table 5 Dark Accent 4" w:uiPriority="50"/>
+    <w:lsdException w:name="List Table 6 Colorful Accent 4" w:uiPriority="51"/>
+    <w:lsdException w:name="List Table 7 Colorful Accent 4" w:uiPriority="52"/>
+    <w:lsdException w:name="List Table 1 Light Accent 5" w:uiPriority="46"/>
+    <w:lsdException w:name="List Table 2 Accent 5" w:uiPriority="47"/>
+    <w:lsdException w:name="List Table 3 Accent 5" w:uiPriority="48"/>
+    <w:lsdException w:name="List Table 4 Accent 5" w:uiPriority="49"/>
+    <w:lsdException w:name="List Table 5 Dark Accent 5" w:uiPriority="50"/>
+    <w:lsdException w:name="List Table 6 Colorful Accent 5" w:uiPriority="51"/>
+    <w:lsdException w:name="List Table 7 Colorful Accent 5" w:uiPriority="52"/>
+    <w:lsdException w:name="List Table 1 Light Accent 6" w:uiPriority="46"/>
+    <w:lsdException w:name="List Table 2 Accent 6" w:uiPriority="47"/>
+    <w:lsdException w:name="List Table 3 Accent 6" w:uiPriority="48"/>
+    <w:lsdException w:name="List Table 4 Accent 6" w:uiPriority="49"/>
+    <w:lsdException w:name="List Table 5 Dark Accent 6" w:uiPriority="50"/>
+    <w:lsdException w:name="List Table 6 Colorful Accent 6" w:uiPriority="51"/>
+    <w:lsdException w:name="List Table 7 Colorful Accent 6" w:uiPriority="52"/>
+    <w:lsdException w:name="Mention" w:semiHidden="1" w:unhideWhenUsed="1"/>
+    <w:lsdException w:name="Smart Hyperlink" w:semiHidden="1" w:unhideWhenUsed="1"/>
+    <w:lsdException w:name="Hashtag" w:semiHidden="1" w:unhideWhenUsed="1"/>
+    <w:lsdException w:name="Unresolved Mention" w:semiHidden="1" w:unhideWhenUsed="1"/>
   </w:latentStyles>
-  <w:style w:type="paragraph" w:default="1" w:styleId="a">
+  <w:style w:type="paragraph" w:default="1" w:styleId="Standard">
     <w:name w:val="Normal"/>
     <w:qFormat/>
     <w:rsid w:val="00620AC1"/>
   </w:style>
-  <w:style w:type="paragraph" w:styleId="2">
+  <w:style w:type="paragraph" w:styleId="berschrift2">
     <w:name w:val="heading 2"/>
-    <w:basedOn w:val="a"/>
-    <w:next w:val="a"/>
-    <w:link w:val="20"/>
+    <w:basedOn w:val="Standard"/>
+    <w:next w:val="Standard"/>
+    <w:link w:val="berschrift2Zchn"/>
     <w:uiPriority w:val="9"/>
     <w:unhideWhenUsed/>
     <w:qFormat/>
@@ -747,18 +1226,17 @@
       <w:u w:val="single"/>
     </w:rPr>
   </w:style>
-  <w:style w:type="character" w:default="1" w:styleId="a0">
+  <w:style w:type="character" w:default="1" w:styleId="Absatz-Standardschriftart">
     <w:name w:val="Default Paragraph Font"/>
     <w:uiPriority w:val="1"/>
     <w:semiHidden/>
     <w:unhideWhenUsed/>
   </w:style>
-  <w:style w:type="table" w:default="1" w:styleId="a1">
+  <w:style w:type="table" w:default="1" w:styleId="NormaleTabelle">
     <w:name w:val="Normal Table"/>
     <w:uiPriority w:val="99"/>
     <w:semiHidden/>
     <w:unhideWhenUsed/>
-    <w:qFormat/>
     <w:tblPr>
       <w:tblInd w:w="0" w:type="dxa"/>
       <w:tblCellMar>
@@ -769,22 +1247,21 @@
       </w:tblCellMar>
     </w:tblPr>
   </w:style>
-  <w:style w:type="numbering" w:default="1" w:styleId="a2">
+  <w:style w:type="numbering" w:default="1" w:styleId="KeineListe">
     <w:name w:val="No List"/>
     <w:uiPriority w:val="99"/>
     <w:semiHidden/>
     <w:unhideWhenUsed/>
   </w:style>
-  <w:style w:type="table" w:styleId="a3">
+  <w:style w:type="table" w:styleId="Tabellenraster">
     <w:name w:val="Table Grid"/>
-    <w:basedOn w:val="a1"/>
+    <w:basedOn w:val="NormaleTabelle"/>
     <w:uiPriority w:val="59"/>
     <w:rsid w:val="005907DF"/>
     <w:pPr>
       <w:spacing w:after="0" w:line="240" w:lineRule="auto"/>
     </w:pPr>
     <w:tblPr>
-      <w:tblInd w:w="0" w:type="dxa"/>
       <w:tblBorders>
         <w:top w:val="single" w:sz="4" w:space="0" w:color="000000" w:themeColor="text1"/>
         <w:left w:val="single" w:sz="4" w:space="0" w:color="000000" w:themeColor="text1"/>
@@ -793,17 +1270,11 @@
         <w:insideH w:val="single" w:sz="4" w:space="0" w:color="000000" w:themeColor="text1"/>
         <w:insideV w:val="single" w:sz="4" w:space="0" w:color="000000" w:themeColor="text1"/>
       </w:tblBorders>
-      <w:tblCellMar>
-        <w:top w:w="0" w:type="dxa"/>
-        <w:left w:w="108" w:type="dxa"/>
-        <w:bottom w:w="0" w:type="dxa"/>
-        <w:right w:w="108" w:type="dxa"/>
-      </w:tblCellMar>
     </w:tblPr>
   </w:style>
-  <w:style w:type="paragraph" w:styleId="a4">
+  <w:style w:type="paragraph" w:styleId="Listenabsatz">
     <w:name w:val="List Paragraph"/>
-    <w:basedOn w:val="a"/>
+    <w:basedOn w:val="Standard"/>
     <w:uiPriority w:val="34"/>
     <w:qFormat/>
     <w:rsid w:val="00A43824"/>
@@ -812,11 +1283,11 @@
       <w:contextualSpacing/>
     </w:pPr>
   </w:style>
-  <w:style w:type="paragraph" w:styleId="a5">
+  <w:style w:type="paragraph" w:styleId="Titel">
     <w:name w:val="Title"/>
-    <w:basedOn w:val="a"/>
-    <w:next w:val="a"/>
-    <w:link w:val="a6"/>
+    <w:basedOn w:val="Standard"/>
+    <w:next w:val="Standard"/>
+    <w:link w:val="TitelZchn"/>
     <w:uiPriority w:val="10"/>
     <w:qFormat/>
     <w:rsid w:val="00620AC1"/>
@@ -825,10 +1296,10 @@
       <w:sz w:val="36"/>
     </w:rPr>
   </w:style>
-  <w:style w:type="character" w:customStyle="1" w:styleId="a6">
-    <w:name w:val="תואר תו"/>
-    <w:basedOn w:val="a0"/>
-    <w:link w:val="a5"/>
+  <w:style w:type="character" w:customStyle="1" w:styleId="TitelZchn">
+    <w:name w:val="Titel Zchn"/>
+    <w:basedOn w:val="Absatz-Standardschriftart"/>
+    <w:link w:val="Titel"/>
     <w:uiPriority w:val="10"/>
     <w:rsid w:val="00620AC1"/>
     <w:rPr>
@@ -836,10 +1307,10 @@
       <w:sz w:val="36"/>
     </w:rPr>
   </w:style>
-  <w:style w:type="character" w:customStyle="1" w:styleId="20">
-    <w:name w:val="כותרת 2 תו"/>
-    <w:basedOn w:val="a0"/>
-    <w:link w:val="2"/>
+  <w:style w:type="character" w:customStyle="1" w:styleId="berschrift2Zchn">
+    <w:name w:val="Überschrift 2 Zchn"/>
+    <w:basedOn w:val="Absatz-Standardschriftart"/>
+    <w:link w:val="berschrift2"/>
     <w:uiPriority w:val="9"/>
     <w:rsid w:val="00620AC1"/>
     <w:rPr>

</xml_diff>

<commit_message>
Added Password Hashing functionality
</commit_message>
<xml_diff>
--- a/Feature.docx
+++ b/Feature.docx
@@ -69,6 +69,20 @@
     </w:p>
     <w:p>
       <w:pPr>
+        <w:pStyle w:val="berschrift3"/>
+      </w:pPr>
+      <w:r>
+        <w:t xml:space="preserve">Default Login </w:t>
+      </w:r>
+      <w:r>
+        <w:t>Data</w:t>
+      </w:r>
+      <w:r>
+        <w:t>:</w:t>
+      </w:r>
+    </w:p>
+    <w:p>
+      <w:pPr>
         <w:rPr>
           <w:lang w:val="en-GB"/>
         </w:rPr>
@@ -105,6 +119,200 @@
         </w:rPr>
         <w:t>: admin</w:t>
       </w:r>
+    </w:p>
+    <w:p>
+      <w:pPr>
+        <w:pStyle w:val="berschrift3"/>
+      </w:pPr>
+      <w:r>
+        <w:t xml:space="preserve">Restore </w:t>
+      </w:r>
+      <w:r>
+        <w:t>Default Login Data:</w:t>
+      </w:r>
+    </w:p>
+    <w:p>
+      <w:pPr>
+        <w:pStyle w:val="Listenabsatz"/>
+        <w:numPr>
+          <w:ilvl w:val="0"/>
+          <w:numId w:val="5"/>
+        </w:numPr>
+        <w:rPr>
+          <w:lang w:val="en-GB"/>
+        </w:rPr>
+      </w:pPr>
+      <w:r>
+        <w:rPr>
+          <w:lang w:val="en-GB"/>
+        </w:rPr>
+        <w:t>Open src/accessPoint/accessController.java</w:t>
+      </w:r>
+    </w:p>
+    <w:p>
+      <w:pPr>
+        <w:pStyle w:val="Listenabsatz"/>
+        <w:numPr>
+          <w:ilvl w:val="0"/>
+          <w:numId w:val="5"/>
+        </w:numPr>
+        <w:rPr>
+          <w:lang w:val="en-GB"/>
+        </w:rPr>
+      </w:pPr>
+      <w:r>
+        <w:rPr>
+          <w:lang w:val="en-GB"/>
+        </w:rPr>
+        <w:t>Set the field “makeUnWritable” to “true”</w:t>
+      </w:r>
+    </w:p>
+    <w:p>
+      <w:pPr>
+        <w:pStyle w:val="Listenabsatz"/>
+        <w:numPr>
+          <w:ilvl w:val="0"/>
+          <w:numId w:val="5"/>
+        </w:numPr>
+        <w:rPr>
+          <w:lang w:val="en-GB"/>
+        </w:rPr>
+      </w:pPr>
+      <w:r>
+        <w:rPr>
+          <w:lang w:val="en-GB"/>
+        </w:rPr>
+        <w:t>Run</w:t>
+      </w:r>
+      <w:r>
+        <w:rPr>
+          <w:lang w:val="en-GB"/>
+        </w:rPr>
+        <w:t xml:space="preserve"> </w:t>
+      </w:r>
+      <w:r>
+        <w:rPr>
+          <w:lang w:val="en-GB"/>
+        </w:rPr>
+        <w:t>“</w:t>
+      </w:r>
+      <w:r>
+        <w:rPr>
+          <w:lang w:val="en-GB"/>
+        </w:rPr>
+        <w:t>Validator.java</w:t>
+      </w:r>
+      <w:r>
+        <w:rPr>
+          <w:lang w:val="en-GB"/>
+        </w:rPr>
+        <w:t>”</w:t>
+      </w:r>
+    </w:p>
+    <w:p>
+      <w:pPr>
+        <w:pStyle w:val="Listenabsatz"/>
+        <w:numPr>
+          <w:ilvl w:val="1"/>
+          <w:numId w:val="5"/>
+        </w:numPr>
+        <w:rPr>
+          <w:lang w:val="en-GB"/>
+        </w:rPr>
+      </w:pPr>
+      <w:r>
+        <w:rPr>
+          <w:lang w:val="en-GB"/>
+        </w:rPr>
+        <w:t>You can close it right away.</w:t>
+      </w:r>
+    </w:p>
+    <w:p>
+      <w:pPr>
+        <w:pStyle w:val="Listenabsatz"/>
+        <w:numPr>
+          <w:ilvl w:val="0"/>
+          <w:numId w:val="5"/>
+        </w:numPr>
+        <w:rPr>
+          <w:lang w:val="en-GB"/>
+        </w:rPr>
+      </w:pPr>
+      <w:r>
+        <w:rPr>
+          <w:lang w:val="en-GB"/>
+        </w:rPr>
+        <w:t>In your file system, open the files “username.bin” and “password.bin” with a text editor.</w:t>
+      </w:r>
+    </w:p>
+    <w:p>
+      <w:pPr>
+        <w:pStyle w:val="Listenabsatz"/>
+        <w:numPr>
+          <w:ilvl w:val="0"/>
+          <w:numId w:val="5"/>
+        </w:numPr>
+        <w:rPr>
+          <w:lang w:val="en-GB"/>
+        </w:rPr>
+      </w:pPr>
+      <w:r>
+        <w:rPr>
+          <w:lang w:val="en-GB"/>
+        </w:rPr>
+        <w:t>Delete everything inside these files and save them.</w:t>
+      </w:r>
+    </w:p>
+    <w:p>
+      <w:pPr>
+        <w:pStyle w:val="Listenabsatz"/>
+        <w:numPr>
+          <w:ilvl w:val="0"/>
+          <w:numId w:val="5"/>
+        </w:numPr>
+        <w:rPr>
+          <w:lang w:val="en-GB"/>
+        </w:rPr>
+      </w:pPr>
+      <w:r>
+        <w:rPr>
+          <w:lang w:val="en-GB"/>
+        </w:rPr>
+        <w:t>Set the field “makeUnWritable” to “false” again.</w:t>
+      </w:r>
+    </w:p>
+    <w:p>
+      <w:pPr>
+        <w:pStyle w:val="Listenabsatz"/>
+        <w:numPr>
+          <w:ilvl w:val="0"/>
+          <w:numId w:val="5"/>
+        </w:numPr>
+        <w:rPr>
+          <w:lang w:val="en-GB"/>
+        </w:rPr>
+      </w:pPr>
+      <w:r>
+        <w:rPr>
+          <w:lang w:val="en-GB"/>
+        </w:rPr>
+        <w:t>Run “Validator.java” again.</w:t>
+      </w:r>
+    </w:p>
+    <w:p>
+      <w:pPr>
+        <w:rPr>
+          <w:lang w:val="en-GB"/>
+        </w:rPr>
+      </w:pPr>
+      <w:r>
+        <w:rPr>
+          <w:lang w:val="en-GB"/>
+        </w:rPr>
+        <w:t>The username ans password should be on their default values again.</w:t>
+      </w:r>
+      <w:bookmarkStart w:id="0" w:name="_GoBack"/>
+      <w:bookmarkEnd w:id="0"/>
     </w:p>
     <w:p>
       <w:pPr>
@@ -422,6 +630,7 @@
         <w:rPr>
           <w:lang w:val="en-GB"/>
         </w:rPr>
+        <w:lastRenderedPageBreak/>
         <w:t>Correct inputs are: Only numbers for the results; No team or player name twice; team and player name need to be at least 3 characters long.</w:t>
       </w:r>
     </w:p>
@@ -454,8 +663,6 @@
         </w:rPr>
         <w:t xml:space="preserve"> a resolution of</w:t>
       </w:r>
-      <w:bookmarkStart w:id="0" w:name="_GoBack"/>
-      <w:bookmarkEnd w:id="0"/>
       <w:r>
         <w:rPr>
           <w:lang w:val="en-GB"/>
@@ -553,6 +760,66 @@
           <w:lang w:val="en-GB"/>
         </w:rPr>
         <w:t>Password and Username can be changed</w:t>
+      </w:r>
+    </w:p>
+    <w:p>
+      <w:pPr>
+        <w:pStyle w:val="Listenabsatz"/>
+        <w:numPr>
+          <w:ilvl w:val="1"/>
+          <w:numId w:val="1"/>
+        </w:numPr>
+        <w:rPr>
+          <w:lang w:val="en-GB"/>
+        </w:rPr>
+      </w:pPr>
+      <w:r>
+        <w:rPr>
+          <w:lang w:val="en-GB"/>
+        </w:rPr>
+        <w:t xml:space="preserve">Password and Username </w:t>
+      </w:r>
+      <w:r>
+        <w:rPr>
+          <w:lang w:val="en-GB"/>
+        </w:rPr>
+        <w:t>stored hashed in a file</w:t>
+      </w:r>
+      <w:r>
+        <w:rPr>
+          <w:lang w:val="en-GB"/>
+        </w:rPr>
+        <w:t xml:space="preserve"> using PBKDF2</w:t>
+      </w:r>
+    </w:p>
+    <w:p>
+      <w:pPr>
+        <w:pStyle w:val="Listenabsatz"/>
+        <w:numPr>
+          <w:ilvl w:val="2"/>
+          <w:numId w:val="1"/>
+        </w:numPr>
+        <w:rPr>
+          <w:lang w:val="en-GB"/>
+        </w:rPr>
+      </w:pPr>
+      <w:r>
+        <w:rPr>
+          <w:lang w:val="en-GB"/>
+        </w:rPr>
+        <w:t xml:space="preserve">Note: We are completely aware of it being a bad idea storing the password in a file “password.bin” but </w:t>
+      </w:r>
+      <w:r>
+        <w:rPr>
+          <w:lang w:val="en-GB"/>
+        </w:rPr>
+        <w:t>yet we</w:t>
+      </w:r>
+      <w:r>
+        <w:rPr>
+          <w:lang w:val="en-GB"/>
+        </w:rPr>
+        <w:t xml:space="preserve"> did it for simplicity reasons and still the password is hashed.</w:t>
       </w:r>
     </w:p>
     <w:p>
@@ -577,6 +844,181 @@
 <file path=word/numbering.xml><?xml version="1.0" encoding="utf-8"?>
 <w:numbering xmlns:wpc="http://schemas.microsoft.com/office/word/2010/wordprocessingCanvas" xmlns:cx="http://schemas.microsoft.com/office/drawing/2014/chartex" xmlns:cx1="http://schemas.microsoft.com/office/drawing/2015/9/8/chartex" xmlns:cx2="http://schemas.microsoft.com/office/drawing/2015/10/21/chartex" xmlns:cx3="http://schemas.microsoft.com/office/drawing/2016/5/9/chartex" xmlns:cx4="http://schemas.microsoft.com/office/drawing/2016/5/10/chartex" xmlns:cx5="http://schemas.microsoft.com/office/drawing/2016/5/11/chartex" xmlns:cx6="http://schemas.microsoft.com/office/drawing/2016/5/12/chartex" xmlns:cx7="http://schemas.microsoft.com/office/drawing/2016/5/13/chartex" xmlns:cx8="http://schemas.microsoft.com/office/drawing/2016/5/14/chartex" xmlns:mc="http://schemas.openxmlformats.org/markup-compatibility/2006" xmlns:aink="http://schemas.microsoft.com/office/drawing/2016/ink" xmlns:am3d="http://schemas.microsoft.com/office/drawing/2017/model3d" xmlns:o="urn:schemas-microsoft-com:office:office" xmlns:r="http://schemas.openxmlformats.org/officeDocument/2006/relationships" xmlns:m="http://schemas.openxmlformats.org/officeDocument/2006/math" xmlns:v="urn:schemas-microsoft-com:vml" xmlns:wp14="http://schemas.microsoft.com/office/word/2010/wordprocessingDrawing" xmlns:wp="http://schemas.openxmlformats.org/drawingml/2006/wordprocessingDrawing" xmlns:w10="urn:schemas-microsoft-com:office:word" xmlns:w="http://schemas.openxmlformats.org/wordprocessingml/2006/main" xmlns:w14="http://schemas.microsoft.com/office/word/2010/wordml" xmlns:w15="http://schemas.microsoft.com/office/word/2012/wordml" xmlns:w16se="http://schemas.microsoft.com/office/word/2015/wordml/symex" xmlns:wpg="http://schemas.microsoft.com/office/word/2010/wordprocessingGroup" xmlns:wpi="http://schemas.microsoft.com/office/word/2010/wordprocessingInk" xmlns:wne="http://schemas.microsoft.com/office/word/2006/wordml" xmlns:wps="http://schemas.microsoft.com/office/word/2010/wordprocessingShape" mc:Ignorable="w14 w15 w16se wp14">
   <w:abstractNum w:abstractNumId="0" w15:restartNumberingAfterBreak="0">
+    <w:nsid w:val="281A1CE5"/>
+    <w:multiLevelType w:val="hybridMultilevel"/>
+    <w:tmpl w:val="2FB0CCDA"/>
+    <w:lvl w:ilvl="0" w:tplc="0807000F">
+      <w:start w:val="1"/>
+      <w:numFmt w:val="decimal"/>
+      <w:lvlText w:val="%1."/>
+      <w:lvlJc w:val="left"/>
+      <w:pPr>
+        <w:ind w:left="720" w:hanging="360"/>
+      </w:pPr>
+      <w:rPr>
+        <w:rFonts w:hint="default"/>
+      </w:rPr>
+    </w:lvl>
+    <w:lvl w:ilvl="1" w:tplc="08070019">
+      <w:start w:val="1"/>
+      <w:numFmt w:val="lowerLetter"/>
+      <w:lvlText w:val="%2."/>
+      <w:lvlJc w:val="left"/>
+      <w:pPr>
+        <w:ind w:left="1440" w:hanging="360"/>
+      </w:pPr>
+    </w:lvl>
+    <w:lvl w:ilvl="2" w:tplc="0807001B" w:tentative="1">
+      <w:start w:val="1"/>
+      <w:numFmt w:val="lowerRoman"/>
+      <w:lvlText w:val="%3."/>
+      <w:lvlJc w:val="right"/>
+      <w:pPr>
+        <w:ind w:left="2160" w:hanging="180"/>
+      </w:pPr>
+    </w:lvl>
+    <w:lvl w:ilvl="3" w:tplc="0807000F" w:tentative="1">
+      <w:start w:val="1"/>
+      <w:numFmt w:val="decimal"/>
+      <w:lvlText w:val="%4."/>
+      <w:lvlJc w:val="left"/>
+      <w:pPr>
+        <w:ind w:left="2880" w:hanging="360"/>
+      </w:pPr>
+    </w:lvl>
+    <w:lvl w:ilvl="4" w:tplc="08070019" w:tentative="1">
+      <w:start w:val="1"/>
+      <w:numFmt w:val="lowerLetter"/>
+      <w:lvlText w:val="%5."/>
+      <w:lvlJc w:val="left"/>
+      <w:pPr>
+        <w:ind w:left="3600" w:hanging="360"/>
+      </w:pPr>
+    </w:lvl>
+    <w:lvl w:ilvl="5" w:tplc="0807001B" w:tentative="1">
+      <w:start w:val="1"/>
+      <w:numFmt w:val="lowerRoman"/>
+      <w:lvlText w:val="%6."/>
+      <w:lvlJc w:val="right"/>
+      <w:pPr>
+        <w:ind w:left="4320" w:hanging="180"/>
+      </w:pPr>
+    </w:lvl>
+    <w:lvl w:ilvl="6" w:tplc="0807000F" w:tentative="1">
+      <w:start w:val="1"/>
+      <w:numFmt w:val="decimal"/>
+      <w:lvlText w:val="%7."/>
+      <w:lvlJc w:val="left"/>
+      <w:pPr>
+        <w:ind w:left="5040" w:hanging="360"/>
+      </w:pPr>
+    </w:lvl>
+    <w:lvl w:ilvl="7" w:tplc="08070019" w:tentative="1">
+      <w:start w:val="1"/>
+      <w:numFmt w:val="lowerLetter"/>
+      <w:lvlText w:val="%8."/>
+      <w:lvlJc w:val="left"/>
+      <w:pPr>
+        <w:ind w:left="5760" w:hanging="360"/>
+      </w:pPr>
+    </w:lvl>
+    <w:lvl w:ilvl="8" w:tplc="0807001B" w:tentative="1">
+      <w:start w:val="1"/>
+      <w:numFmt w:val="lowerRoman"/>
+      <w:lvlText w:val="%9."/>
+      <w:lvlJc w:val="right"/>
+      <w:pPr>
+        <w:ind w:left="6480" w:hanging="180"/>
+      </w:pPr>
+    </w:lvl>
+  </w:abstractNum>
+  <w:abstractNum w:abstractNumId="1" w15:restartNumberingAfterBreak="0">
+    <w:nsid w:val="33615874"/>
+    <w:multiLevelType w:val="hybridMultilevel"/>
+    <w:tmpl w:val="54688AF2"/>
+    <w:lvl w:ilvl="0" w:tplc="0807000F">
+      <w:start w:val="1"/>
+      <w:numFmt w:val="decimal"/>
+      <w:lvlText w:val="%1."/>
+      <w:lvlJc w:val="left"/>
+      <w:pPr>
+        <w:ind w:left="720" w:hanging="360"/>
+      </w:pPr>
+    </w:lvl>
+    <w:lvl w:ilvl="1" w:tplc="08070019" w:tentative="1">
+      <w:start w:val="1"/>
+      <w:numFmt w:val="lowerLetter"/>
+      <w:lvlText w:val="%2."/>
+      <w:lvlJc w:val="left"/>
+      <w:pPr>
+        <w:ind w:left="1440" w:hanging="360"/>
+      </w:pPr>
+    </w:lvl>
+    <w:lvl w:ilvl="2" w:tplc="0807001B" w:tentative="1">
+      <w:start w:val="1"/>
+      <w:numFmt w:val="lowerRoman"/>
+      <w:lvlText w:val="%3."/>
+      <w:lvlJc w:val="right"/>
+      <w:pPr>
+        <w:ind w:left="2160" w:hanging="180"/>
+      </w:pPr>
+    </w:lvl>
+    <w:lvl w:ilvl="3" w:tplc="0807000F" w:tentative="1">
+      <w:start w:val="1"/>
+      <w:numFmt w:val="decimal"/>
+      <w:lvlText w:val="%4."/>
+      <w:lvlJc w:val="left"/>
+      <w:pPr>
+        <w:ind w:left="2880" w:hanging="360"/>
+      </w:pPr>
+    </w:lvl>
+    <w:lvl w:ilvl="4" w:tplc="08070019" w:tentative="1">
+      <w:start w:val="1"/>
+      <w:numFmt w:val="lowerLetter"/>
+      <w:lvlText w:val="%5."/>
+      <w:lvlJc w:val="left"/>
+      <w:pPr>
+        <w:ind w:left="3600" w:hanging="360"/>
+      </w:pPr>
+    </w:lvl>
+    <w:lvl w:ilvl="5" w:tplc="0807001B" w:tentative="1">
+      <w:start w:val="1"/>
+      <w:numFmt w:val="lowerRoman"/>
+      <w:lvlText w:val="%6."/>
+      <w:lvlJc w:val="right"/>
+      <w:pPr>
+        <w:ind w:left="4320" w:hanging="180"/>
+      </w:pPr>
+    </w:lvl>
+    <w:lvl w:ilvl="6" w:tplc="0807000F" w:tentative="1">
+      <w:start w:val="1"/>
+      <w:numFmt w:val="decimal"/>
+      <w:lvlText w:val="%7."/>
+      <w:lvlJc w:val="left"/>
+      <w:pPr>
+        <w:ind w:left="5040" w:hanging="360"/>
+      </w:pPr>
+    </w:lvl>
+    <w:lvl w:ilvl="7" w:tplc="08070019" w:tentative="1">
+      <w:start w:val="1"/>
+      <w:numFmt w:val="lowerLetter"/>
+      <w:lvlText w:val="%8."/>
+      <w:lvlJc w:val="left"/>
+      <w:pPr>
+        <w:ind w:left="5760" w:hanging="360"/>
+      </w:pPr>
+    </w:lvl>
+    <w:lvl w:ilvl="8" w:tplc="0807001B" w:tentative="1">
+      <w:start w:val="1"/>
+      <w:numFmt w:val="lowerRoman"/>
+      <w:lvlText w:val="%9."/>
+      <w:lvlJc w:val="right"/>
+      <w:pPr>
+        <w:ind w:left="6480" w:hanging="180"/>
+      </w:pPr>
+    </w:lvl>
+  </w:abstractNum>
+  <w:abstractNum w:abstractNumId="2" w15:restartNumberingAfterBreak="0">
     <w:nsid w:val="3541391F"/>
     <w:multiLevelType w:val="hybridMultilevel"/>
     <w:tmpl w:val="330CD634"/>
@@ -688,7 +1130,7 @@
       </w:rPr>
     </w:lvl>
   </w:abstractNum>
-  <w:abstractNum w:abstractNumId="1" w15:restartNumberingAfterBreak="0">
+  <w:abstractNum w:abstractNumId="3" w15:restartNumberingAfterBreak="0">
     <w:nsid w:val="56856609"/>
     <w:multiLevelType w:val="hybridMultilevel"/>
     <w:tmpl w:val="D556FD5C"/>
@@ -715,7 +1157,7 @@
         <w:rFonts w:ascii="Courier New" w:hAnsi="Courier New" w:cs="Courier New" w:hint="default"/>
       </w:rPr>
     </w:lvl>
-    <w:lvl w:ilvl="2" w:tplc="08070005" w:tentative="1">
+    <w:lvl w:ilvl="2" w:tplc="08070005">
       <w:start w:val="1"/>
       <w:numFmt w:val="bullet"/>
       <w:lvlText w:val=""/>
@@ -800,10 +1242,105 @@
       </w:rPr>
     </w:lvl>
   </w:abstractNum>
+  <w:abstractNum w:abstractNumId="4" w15:restartNumberingAfterBreak="0">
+    <w:nsid w:val="7AB8498F"/>
+    <w:multiLevelType w:val="hybridMultilevel"/>
+    <w:tmpl w:val="59CE9278"/>
+    <w:lvl w:ilvl="0" w:tplc="0807000F">
+      <w:start w:val="1"/>
+      <w:numFmt w:val="decimal"/>
+      <w:lvlText w:val="%1."/>
+      <w:lvlJc w:val="left"/>
+      <w:pPr>
+        <w:ind w:left="720" w:hanging="360"/>
+      </w:pPr>
+    </w:lvl>
+    <w:lvl w:ilvl="1" w:tplc="08070019" w:tentative="1">
+      <w:start w:val="1"/>
+      <w:numFmt w:val="lowerLetter"/>
+      <w:lvlText w:val="%2."/>
+      <w:lvlJc w:val="left"/>
+      <w:pPr>
+        <w:ind w:left="1440" w:hanging="360"/>
+      </w:pPr>
+    </w:lvl>
+    <w:lvl w:ilvl="2" w:tplc="0807001B" w:tentative="1">
+      <w:start w:val="1"/>
+      <w:numFmt w:val="lowerRoman"/>
+      <w:lvlText w:val="%3."/>
+      <w:lvlJc w:val="right"/>
+      <w:pPr>
+        <w:ind w:left="2160" w:hanging="180"/>
+      </w:pPr>
+    </w:lvl>
+    <w:lvl w:ilvl="3" w:tplc="0807000F" w:tentative="1">
+      <w:start w:val="1"/>
+      <w:numFmt w:val="decimal"/>
+      <w:lvlText w:val="%4."/>
+      <w:lvlJc w:val="left"/>
+      <w:pPr>
+        <w:ind w:left="2880" w:hanging="360"/>
+      </w:pPr>
+    </w:lvl>
+    <w:lvl w:ilvl="4" w:tplc="08070019" w:tentative="1">
+      <w:start w:val="1"/>
+      <w:numFmt w:val="lowerLetter"/>
+      <w:lvlText w:val="%5."/>
+      <w:lvlJc w:val="left"/>
+      <w:pPr>
+        <w:ind w:left="3600" w:hanging="360"/>
+      </w:pPr>
+    </w:lvl>
+    <w:lvl w:ilvl="5" w:tplc="0807001B" w:tentative="1">
+      <w:start w:val="1"/>
+      <w:numFmt w:val="lowerRoman"/>
+      <w:lvlText w:val="%6."/>
+      <w:lvlJc w:val="right"/>
+      <w:pPr>
+        <w:ind w:left="4320" w:hanging="180"/>
+      </w:pPr>
+    </w:lvl>
+    <w:lvl w:ilvl="6" w:tplc="0807000F" w:tentative="1">
+      <w:start w:val="1"/>
+      <w:numFmt w:val="decimal"/>
+      <w:lvlText w:val="%7."/>
+      <w:lvlJc w:val="left"/>
+      <w:pPr>
+        <w:ind w:left="5040" w:hanging="360"/>
+      </w:pPr>
+    </w:lvl>
+    <w:lvl w:ilvl="7" w:tplc="08070019" w:tentative="1">
+      <w:start w:val="1"/>
+      <w:numFmt w:val="lowerLetter"/>
+      <w:lvlText w:val="%8."/>
+      <w:lvlJc w:val="left"/>
+      <w:pPr>
+        <w:ind w:left="5760" w:hanging="360"/>
+      </w:pPr>
+    </w:lvl>
+    <w:lvl w:ilvl="8" w:tplc="0807001B" w:tentative="1">
+      <w:start w:val="1"/>
+      <w:numFmt w:val="lowerRoman"/>
+      <w:lvlText w:val="%9."/>
+      <w:lvlJc w:val="right"/>
+      <w:pPr>
+        <w:ind w:left="6480" w:hanging="180"/>
+      </w:pPr>
+    </w:lvl>
+  </w:abstractNum>
   <w:num w:numId="1">
+    <w:abstractNumId w:val="3"/>
+  </w:num>
+  <w:num w:numId="2">
+    <w:abstractNumId w:val="2"/>
+  </w:num>
+  <w:num w:numId="3">
+    <w:abstractNumId w:val="4"/>
+  </w:num>
+  <w:num w:numId="4">
     <w:abstractNumId w:val="1"/>
   </w:num>
-  <w:num w:numId="2">
+  <w:num w:numId="5">
     <w:abstractNumId w:val="0"/>
   </w:num>
 </w:numbering>
@@ -1226,10 +1763,27 @@
       <w:u w:val="single"/>
     </w:rPr>
   </w:style>
+  <w:style w:type="paragraph" w:styleId="berschrift3">
+    <w:name w:val="heading 3"/>
+    <w:basedOn w:val="Standard"/>
+    <w:next w:val="Standard"/>
+    <w:link w:val="berschrift3Zchn"/>
+    <w:uiPriority w:val="9"/>
+    <w:unhideWhenUsed/>
+    <w:qFormat/>
+    <w:rsid w:val="00E123F9"/>
+    <w:pPr>
+      <w:spacing w:after="0"/>
+      <w:outlineLvl w:val="2"/>
+    </w:pPr>
+    <w:rPr>
+      <w:u w:val="single"/>
+      <w:lang w:val="en-GB"/>
+    </w:rPr>
+  </w:style>
   <w:style w:type="character" w:default="1" w:styleId="Absatz-Standardschriftart">
     <w:name w:val="Default Paragraph Font"/>
     <w:uiPriority w:val="1"/>
-    <w:semiHidden/>
     <w:unhideWhenUsed/>
   </w:style>
   <w:style w:type="table" w:default="1" w:styleId="NormaleTabelle">
@@ -1317,6 +1871,17 @@
       <w:b/>
       <w:sz w:val="28"/>
       <w:u w:val="single"/>
+    </w:rPr>
+  </w:style>
+  <w:style w:type="character" w:customStyle="1" w:styleId="berschrift3Zchn">
+    <w:name w:val="Überschrift 3 Zchn"/>
+    <w:basedOn w:val="Absatz-Standardschriftart"/>
+    <w:link w:val="berschrift3"/>
+    <w:uiPriority w:val="9"/>
+    <w:rsid w:val="00E123F9"/>
+    <w:rPr>
+      <w:u w:val="single"/>
+      <w:lang w:val="en-GB"/>
     </w:rPr>
   </w:style>
 </w:styles>

</xml_diff>

<commit_message>
ready for hand in
</commit_message>
<xml_diff>
--- a/Feature.docx
+++ b/Feature.docx
@@ -309,10 +309,16 @@
         <w:rPr>
           <w:lang w:val="en-GB"/>
         </w:rPr>
-        <w:t>The username ans password should be on their default values again.</w:t>
+        <w:t>The username and</w:t>
       </w:r>
       <w:bookmarkStart w:id="0" w:name="_GoBack"/>
       <w:bookmarkEnd w:id="0"/>
+      <w:r>
+        <w:rPr>
+          <w:lang w:val="en-GB"/>
+        </w:rPr>
+        <w:t xml:space="preserve"> password should be on their default values again.</w:t>
+      </w:r>
     </w:p>
     <w:p>
       <w:pPr>

</xml_diff>

<commit_message>
Final changes before submitting
</commit_message>
<xml_diff>
--- a/Feature.docx
+++ b/Feature.docx
@@ -69,6 +69,42 @@
     </w:p>
     <w:p>
       <w:pPr>
+        <w:pStyle w:val="Listenabsatz"/>
+        <w:numPr>
+          <w:ilvl w:val="0"/>
+          <w:numId w:val="6"/>
+        </w:numPr>
+        <w:rPr>
+          <w:lang w:val="en-GB"/>
+        </w:rPr>
+      </w:pPr>
+      <w:r>
+        <w:rPr>
+          <w:lang w:val="en-GB"/>
+        </w:rPr>
+        <w:t>After each added, you have to click “Show members” to refresh the view.</w:t>
+      </w:r>
+    </w:p>
+    <w:p>
+      <w:pPr>
+        <w:pStyle w:val="Listenabsatz"/>
+        <w:numPr>
+          <w:ilvl w:val="0"/>
+          <w:numId w:val="6"/>
+        </w:numPr>
+        <w:rPr>
+          <w:lang w:val="en-GB"/>
+        </w:rPr>
+      </w:pPr>
+      <w:r>
+        <w:rPr>
+          <w:lang w:val="en-GB"/>
+        </w:rPr>
+        <w:t>To remove a member, type in the exact name in the two text fields at the top and then, click remove.</w:t>
+      </w:r>
+    </w:p>
+    <w:p>
+      <w:pPr>
         <w:pStyle w:val="berschrift3"/>
       </w:pPr>
       <w:r>
@@ -83,6 +119,7 @@
     </w:p>
     <w:p>
       <w:pPr>
+        <w:spacing w:after="120"/>
         <w:rPr>
           <w:lang w:val="en-GB"/>
         </w:rPr>
@@ -118,6 +155,55 @@
           <w:lang w:val="en-GB"/>
         </w:rPr>
         <w:t>: admin</w:t>
+      </w:r>
+      <w:r>
+        <w:rPr>
+          <w:lang w:val="en-GB"/>
+        </w:rPr>
+        <w:br/>
+      </w:r>
+      <w:r>
+        <w:rPr>
+          <w:b/>
+          <w:lang w:val="en-GB"/>
+        </w:rPr>
+        <w:t>DB Password</w:t>
+      </w:r>
+      <w:r>
+        <w:rPr>
+          <w:lang w:val="en-GB"/>
+        </w:rPr>
+        <w:t xml:space="preserve">: </w:t>
+      </w:r>
+      <w:r>
+        <w:rPr>
+          <w:lang w:val="en-GB"/>
+        </w:rPr>
+        <w:t>adminadminadmin</w:t>
+      </w:r>
+      <w:r>
+        <w:rPr>
+          <w:lang w:val="en-GB"/>
+        </w:rPr>
+        <w:t>1</w:t>
+      </w:r>
+      <w:r>
+        <w:rPr>
+          <w:lang w:val="en-GB"/>
+        </w:rPr>
+        <w:t xml:space="preserve"> -&gt; </w:t>
+      </w:r>
+      <w:r>
+        <w:rPr>
+          <w:lang w:val="en-GB"/>
+        </w:rPr>
+        <w:t>must be</w:t>
+      </w:r>
+      <w:r>
+        <w:rPr>
+          <w:lang w:val="en-GB"/>
+        </w:rPr>
+        <w:t xml:space="preserve"> 16 chars long!</w:t>
       </w:r>
     </w:p>
     <w:p>
@@ -311,245 +397,437 @@
         </w:rPr>
         <w:t>The username and</w:t>
       </w:r>
+      <w:r>
+        <w:rPr>
+          <w:lang w:val="en-GB"/>
+        </w:rPr>
+        <w:t xml:space="preserve"> password</w:t>
+      </w:r>
+      <w:r>
+        <w:rPr>
+          <w:lang w:val="en-GB"/>
+        </w:rPr>
+        <w:t>s</w:t>
+      </w:r>
+      <w:r>
+        <w:rPr>
+          <w:lang w:val="en-GB"/>
+        </w:rPr>
+        <w:t xml:space="preserve"> should be on their default values again.</w:t>
+      </w:r>
+    </w:p>
+    <w:p>
+      <w:pPr>
+        <w:pStyle w:val="berschrift2"/>
+        <w:rPr>
+          <w:lang w:val="en-GB"/>
+        </w:rPr>
+      </w:pPr>
+      <w:r>
+        <w:rPr>
+          <w:lang w:val="en-GB"/>
+        </w:rPr>
+        <w:t>Basic Features</w:t>
+      </w:r>
+    </w:p>
+    <w:p>
+      <w:pPr>
+        <w:pStyle w:val="Listenabsatz"/>
+        <w:numPr>
+          <w:ilvl w:val="0"/>
+          <w:numId w:val="2"/>
+        </w:numPr>
+        <w:rPr>
+          <w:lang w:val="en-GB"/>
+        </w:rPr>
+      </w:pPr>
+      <w:r>
+        <w:rPr>
+          <w:lang w:val="en-GB"/>
+        </w:rPr>
+        <w:t>Sorting</w:t>
+      </w:r>
+    </w:p>
+    <w:p>
+      <w:pPr>
+        <w:pStyle w:val="Listenabsatz"/>
+        <w:numPr>
+          <w:ilvl w:val="0"/>
+          <w:numId w:val="2"/>
+        </w:numPr>
+        <w:rPr>
+          <w:lang w:val="en-GB"/>
+        </w:rPr>
+      </w:pPr>
+      <w:r>
+        <w:rPr>
+          <w:lang w:val="en-GB"/>
+        </w:rPr>
+        <w:t>Search Member</w:t>
+      </w:r>
+    </w:p>
+    <w:p>
+      <w:pPr>
+        <w:pStyle w:val="Listenabsatz"/>
+        <w:numPr>
+          <w:ilvl w:val="0"/>
+          <w:numId w:val="2"/>
+        </w:numPr>
+        <w:rPr>
+          <w:lang w:val="en-GB"/>
+        </w:rPr>
+      </w:pPr>
+      <w:r>
+        <w:rPr>
+          <w:lang w:val="en-GB"/>
+        </w:rPr>
+        <w:t>Remove Member</w:t>
+      </w:r>
+    </w:p>
+    <w:p>
+      <w:pPr>
+        <w:pStyle w:val="Listenabsatz"/>
+        <w:numPr>
+          <w:ilvl w:val="0"/>
+          <w:numId w:val="2"/>
+        </w:numPr>
+        <w:rPr>
+          <w:lang w:val="en-GB"/>
+        </w:rPr>
+      </w:pPr>
+      <w:r>
+        <w:rPr>
+          <w:lang w:val="en-GB"/>
+        </w:rPr>
+        <w:t>Add Member</w:t>
+      </w:r>
+    </w:p>
+    <w:p>
+      <w:pPr>
+        <w:pStyle w:val="Listenabsatz"/>
+        <w:numPr>
+          <w:ilvl w:val="0"/>
+          <w:numId w:val="2"/>
+        </w:numPr>
+        <w:rPr>
+          <w:lang w:val="en-GB"/>
+        </w:rPr>
+      </w:pPr>
+      <w:r>
+        <w:rPr>
+          <w:lang w:val="en-GB"/>
+        </w:rPr>
+        <w:t>Edit Member</w:t>
+      </w:r>
+    </w:p>
+    <w:p>
+      <w:pPr>
+        <w:pStyle w:val="Listenabsatz"/>
+        <w:numPr>
+          <w:ilvl w:val="0"/>
+          <w:numId w:val="2"/>
+        </w:numPr>
+        <w:rPr>
+          <w:lang w:val="en-GB"/>
+        </w:rPr>
+      </w:pPr>
+      <w:r>
+        <w:rPr>
+          <w:lang w:val="en-GB"/>
+        </w:rPr>
+        <w:t>Member Data</w:t>
+      </w:r>
+    </w:p>
+    <w:p>
+      <w:pPr>
+        <w:pStyle w:val="Listenabsatz"/>
+        <w:numPr>
+          <w:ilvl w:val="1"/>
+          <w:numId w:val="2"/>
+        </w:numPr>
+        <w:rPr>
+          <w:lang w:val="en-GB"/>
+        </w:rPr>
+      </w:pPr>
+      <w:r>
+        <w:rPr>
+          <w:lang w:val="en-GB"/>
+        </w:rPr>
+        <w:t>Name</w:t>
+      </w:r>
+    </w:p>
+    <w:p>
+      <w:pPr>
+        <w:pStyle w:val="Listenabsatz"/>
+        <w:numPr>
+          <w:ilvl w:val="1"/>
+          <w:numId w:val="2"/>
+        </w:numPr>
+        <w:rPr>
+          <w:lang w:val="en-GB"/>
+        </w:rPr>
+      </w:pPr>
+      <w:r>
+        <w:rPr>
+          <w:lang w:val="en-GB"/>
+        </w:rPr>
+        <w:t>Birthdate</w:t>
+      </w:r>
+    </w:p>
+    <w:p>
+      <w:pPr>
+        <w:pStyle w:val="Listenabsatz"/>
+        <w:numPr>
+          <w:ilvl w:val="1"/>
+          <w:numId w:val="2"/>
+        </w:numPr>
+        <w:rPr>
+          <w:lang w:val="en-GB"/>
+        </w:rPr>
+      </w:pPr>
+      <w:r>
+        <w:rPr>
+          <w:lang w:val="en-GB"/>
+        </w:rPr>
+        <w:t>Rank</w:t>
+      </w:r>
+    </w:p>
+    <w:p>
+      <w:pPr>
+        <w:pStyle w:val="Listenabsatz"/>
+        <w:numPr>
+          <w:ilvl w:val="1"/>
+          <w:numId w:val="2"/>
+        </w:numPr>
+        <w:rPr>
+          <w:lang w:val="en-GB"/>
+        </w:rPr>
+      </w:pPr>
+      <w:r>
+        <w:rPr>
+          <w:lang w:val="en-GB"/>
+        </w:rPr>
+        <w:t>Has he paid?</w:t>
+      </w:r>
+    </w:p>
+    <w:p>
+      <w:pPr>
+        <w:pStyle w:val="Listenabsatz"/>
+        <w:numPr>
+          <w:ilvl w:val="1"/>
+          <w:numId w:val="2"/>
+        </w:numPr>
+        <w:rPr>
+          <w:lang w:val="en-GB"/>
+        </w:rPr>
+      </w:pPr>
+      <w:r>
+        <w:rPr>
+          <w:lang w:val="en-GB"/>
+        </w:rPr>
+        <w:t>Image</w:t>
+      </w:r>
+    </w:p>
+    <w:p>
+      <w:pPr>
+        <w:pStyle w:val="berschrift2"/>
+        <w:rPr>
+          <w:lang w:val="en-GB"/>
+        </w:rPr>
+      </w:pPr>
+      <w:r>
+        <w:rPr>
+          <w:lang w:val="en-GB"/>
+        </w:rPr>
+        <w:t>Database feature</w:t>
+      </w:r>
+      <w:r>
+        <w:rPr>
+          <w:lang w:val="en-GB"/>
+        </w:rPr>
+        <w:t>s</w:t>
+      </w:r>
+    </w:p>
+    <w:p>
+      <w:pPr>
+        <w:pStyle w:val="Listenabsatz"/>
+        <w:numPr>
+          <w:ilvl w:val="0"/>
+          <w:numId w:val="1"/>
+        </w:numPr>
+        <w:rPr>
+          <w:b/>
+          <w:lang w:val="en-GB"/>
+        </w:rPr>
+      </w:pPr>
+      <w:r>
+        <w:rPr>
+          <w:lang w:val="en-GB"/>
+        </w:rPr>
+        <w:t>If you close the application and reopen it, the registered members are still there.</w:t>
+      </w:r>
+    </w:p>
+    <w:p>
+      <w:pPr>
+        <w:pStyle w:val="berschrift2"/>
+        <w:rPr>
+          <w:lang w:val="en-GB"/>
+        </w:rPr>
+      </w:pPr>
+      <w:r>
+        <w:rPr>
+          <w:lang w:val="en-GB"/>
+        </w:rPr>
+        <w:t>Club Specific Features</w:t>
+      </w:r>
+    </w:p>
+    <w:p>
+      <w:pPr>
+        <w:pStyle w:val="Listenabsatz"/>
+        <w:numPr>
+          <w:ilvl w:val="0"/>
+          <w:numId w:val="1"/>
+        </w:numPr>
+        <w:rPr>
+          <w:lang w:val="en-GB"/>
+        </w:rPr>
+      </w:pPr>
+      <w:r>
+        <w:rPr>
+          <w:lang w:val="en-GB"/>
+        </w:rPr>
+        <w:lastRenderedPageBreak/>
+        <w:t>Fully functional tournament with preliminary group phase and knockout phase.</w:t>
+      </w:r>
+    </w:p>
+    <w:p>
+      <w:pPr>
+        <w:pStyle w:val="Listenabsatz"/>
+        <w:numPr>
+          <w:ilvl w:val="1"/>
+          <w:numId w:val="1"/>
+        </w:numPr>
+        <w:rPr>
+          <w:lang w:val="en-GB"/>
+        </w:rPr>
+      </w:pPr>
+      <w:r>
+        <w:rPr>
+          <w:lang w:val="en-GB"/>
+        </w:rPr>
+        <w:t>Unfortunately, due to a lack of time we couldn’t manage to make the tournament absolutely failsafe and catch all errors. But as long as the inputs are correct, the software works.</w:t>
+      </w:r>
+    </w:p>
+    <w:p>
+      <w:pPr>
+        <w:pStyle w:val="Listenabsatz"/>
+        <w:numPr>
+          <w:ilvl w:val="1"/>
+          <w:numId w:val="1"/>
+        </w:numPr>
+        <w:rPr>
+          <w:lang w:val="en-GB"/>
+        </w:rPr>
+      </w:pPr>
+      <w:r>
+        <w:rPr>
+          <w:lang w:val="en-GB"/>
+        </w:rPr>
+        <w:t>Correct inputs are: Only numbers for the results; No team or player name twice; team and player name need to be at least 3 characters long.</w:t>
+      </w:r>
+    </w:p>
+    <w:p>
+      <w:pPr>
+        <w:pStyle w:val="Listenabsatz"/>
+        <w:numPr>
+          <w:ilvl w:val="1"/>
+          <w:numId w:val="1"/>
+        </w:numPr>
+        <w:rPr>
+          <w:lang w:val="en-GB"/>
+        </w:rPr>
+      </w:pPr>
+      <w:r>
+        <w:rPr>
+          <w:lang w:val="en-GB"/>
+        </w:rPr>
+        <w:t xml:space="preserve">Works best when the window is maximised </w:t>
+      </w:r>
+      <w:r>
+        <w:rPr>
+          <w:lang w:val="en-GB"/>
+        </w:rPr>
+        <w:t>at</w:t>
+      </w:r>
+      <w:r>
+        <w:rPr>
+          <w:lang w:val="en-GB"/>
+        </w:rPr>
+        <w:t xml:space="preserve"> a resolution of</w:t>
+      </w:r>
+      <w:r>
+        <w:rPr>
+          <w:lang w:val="en-GB"/>
+        </w:rPr>
+        <w:t xml:space="preserve"> 1920x1080p.</w:t>
+      </w:r>
+    </w:p>
+    <w:p>
+      <w:pPr>
+        <w:pStyle w:val="berschrift2"/>
+        <w:rPr>
+          <w:lang w:val="en-GB"/>
+        </w:rPr>
+      </w:pPr>
+      <w:r>
+        <w:rPr>
+          <w:lang w:val="en-GB"/>
+        </w:rPr>
+        <w:t>WoW Factor</w:t>
+      </w:r>
+    </w:p>
+    <w:p>
+      <w:pPr>
+        <w:pStyle w:val="Listenabsatz"/>
+        <w:numPr>
+          <w:ilvl w:val="0"/>
+          <w:numId w:val="1"/>
+        </w:numPr>
+        <w:rPr>
+          <w:lang w:val="en-GB"/>
+        </w:rPr>
+      </w:pPr>
+      <w:r>
+        <w:rPr>
+          <w:lang w:val="en-GB"/>
+        </w:rPr>
+        <w:t>Great, innovative user interface on the member view.</w:t>
+      </w:r>
+    </w:p>
+    <w:p>
+      <w:pPr>
+        <w:pStyle w:val="Listenabsatz"/>
+        <w:numPr>
+          <w:ilvl w:val="0"/>
+          <w:numId w:val="1"/>
+        </w:numPr>
+        <w:rPr>
+          <w:lang w:val="en-GB"/>
+        </w:rPr>
+      </w:pPr>
+      <w:r>
+        <w:rPr>
+          <w:lang w:val="en-GB"/>
+        </w:rPr>
+        <w:t>F</w:t>
+      </w:r>
       <w:bookmarkStart w:id="0" w:name="_GoBack"/>
       <w:bookmarkEnd w:id="0"/>
       <w:r>
         <w:rPr>
           <w:lang w:val="en-GB"/>
         </w:rPr>
-        <w:t xml:space="preserve"> password should be on their default values again.</w:t>
-      </w:r>
-    </w:p>
-    <w:p>
-      <w:pPr>
-        <w:pStyle w:val="berschrift2"/>
-        <w:rPr>
-          <w:lang w:val="en-GB"/>
-        </w:rPr>
-      </w:pPr>
-      <w:r>
-        <w:rPr>
-          <w:lang w:val="en-GB"/>
-        </w:rPr>
-        <w:t>Basic Features</w:t>
-      </w:r>
-    </w:p>
-    <w:p>
-      <w:pPr>
-        <w:pStyle w:val="Listenabsatz"/>
-        <w:numPr>
-          <w:ilvl w:val="0"/>
-          <w:numId w:val="2"/>
-        </w:numPr>
-        <w:rPr>
-          <w:lang w:val="en-GB"/>
-        </w:rPr>
-      </w:pPr>
-      <w:r>
-        <w:rPr>
-          <w:lang w:val="en-GB"/>
-        </w:rPr>
-        <w:t>Sorting</w:t>
-      </w:r>
-    </w:p>
-    <w:p>
-      <w:pPr>
-        <w:pStyle w:val="Listenabsatz"/>
-        <w:numPr>
-          <w:ilvl w:val="0"/>
-          <w:numId w:val="2"/>
-        </w:numPr>
-        <w:rPr>
-          <w:lang w:val="en-GB"/>
-        </w:rPr>
-      </w:pPr>
-      <w:r>
-        <w:rPr>
-          <w:lang w:val="en-GB"/>
-        </w:rPr>
-        <w:t>Search Member</w:t>
-      </w:r>
-    </w:p>
-    <w:p>
-      <w:pPr>
-        <w:pStyle w:val="Listenabsatz"/>
-        <w:numPr>
-          <w:ilvl w:val="0"/>
-          <w:numId w:val="2"/>
-        </w:numPr>
-        <w:rPr>
-          <w:lang w:val="en-GB"/>
-        </w:rPr>
-      </w:pPr>
-      <w:r>
-        <w:rPr>
-          <w:lang w:val="en-GB"/>
-        </w:rPr>
-        <w:t>Remove Member</w:t>
-      </w:r>
-    </w:p>
-    <w:p>
-      <w:pPr>
-        <w:pStyle w:val="Listenabsatz"/>
-        <w:numPr>
-          <w:ilvl w:val="0"/>
-          <w:numId w:val="2"/>
-        </w:numPr>
-        <w:rPr>
-          <w:lang w:val="en-GB"/>
-        </w:rPr>
-      </w:pPr>
-      <w:r>
-        <w:rPr>
-          <w:lang w:val="en-GB"/>
-        </w:rPr>
-        <w:t>Add Member</w:t>
-      </w:r>
-    </w:p>
-    <w:p>
-      <w:pPr>
-        <w:pStyle w:val="Listenabsatz"/>
-        <w:numPr>
-          <w:ilvl w:val="0"/>
-          <w:numId w:val="2"/>
-        </w:numPr>
-        <w:rPr>
-          <w:lang w:val="en-GB"/>
-        </w:rPr>
-      </w:pPr>
-      <w:r>
-        <w:rPr>
-          <w:lang w:val="en-GB"/>
-        </w:rPr>
-        <w:t>Edit Member</w:t>
-      </w:r>
-    </w:p>
-    <w:p>
-      <w:pPr>
-        <w:pStyle w:val="Listenabsatz"/>
-        <w:numPr>
-          <w:ilvl w:val="0"/>
-          <w:numId w:val="2"/>
-        </w:numPr>
-        <w:rPr>
-          <w:lang w:val="en-GB"/>
-        </w:rPr>
-      </w:pPr>
-      <w:r>
-        <w:rPr>
-          <w:lang w:val="en-GB"/>
-        </w:rPr>
-        <w:t>Member Data</w:t>
-      </w:r>
-    </w:p>
-    <w:p>
-      <w:pPr>
-        <w:pStyle w:val="Listenabsatz"/>
-        <w:numPr>
-          <w:ilvl w:val="1"/>
-          <w:numId w:val="2"/>
-        </w:numPr>
-        <w:rPr>
-          <w:lang w:val="en-GB"/>
-        </w:rPr>
-      </w:pPr>
-      <w:r>
-        <w:rPr>
-          <w:lang w:val="en-GB"/>
-        </w:rPr>
-        <w:t>Name</w:t>
-      </w:r>
-    </w:p>
-    <w:p>
-      <w:pPr>
-        <w:pStyle w:val="Listenabsatz"/>
-        <w:numPr>
-          <w:ilvl w:val="1"/>
-          <w:numId w:val="2"/>
-        </w:numPr>
-        <w:rPr>
-          <w:lang w:val="en-GB"/>
-        </w:rPr>
-      </w:pPr>
-      <w:r>
-        <w:rPr>
-          <w:lang w:val="en-GB"/>
-        </w:rPr>
-        <w:t>Birthdate</w:t>
-      </w:r>
-    </w:p>
-    <w:p>
-      <w:pPr>
-        <w:pStyle w:val="Listenabsatz"/>
-        <w:numPr>
-          <w:ilvl w:val="1"/>
-          <w:numId w:val="2"/>
-        </w:numPr>
-        <w:rPr>
-          <w:lang w:val="en-GB"/>
-        </w:rPr>
-      </w:pPr>
-      <w:r>
-        <w:rPr>
-          <w:lang w:val="en-GB"/>
-        </w:rPr>
-        <w:t>Rank</w:t>
-      </w:r>
-    </w:p>
-    <w:p>
-      <w:pPr>
-        <w:pStyle w:val="Listenabsatz"/>
-        <w:numPr>
-          <w:ilvl w:val="1"/>
-          <w:numId w:val="2"/>
-        </w:numPr>
-        <w:rPr>
-          <w:lang w:val="en-GB"/>
-        </w:rPr>
-      </w:pPr>
-      <w:r>
-        <w:rPr>
-          <w:lang w:val="en-GB"/>
-        </w:rPr>
-        <w:t>Has he paid?</w:t>
-      </w:r>
-    </w:p>
-    <w:p>
-      <w:pPr>
-        <w:pStyle w:val="Listenabsatz"/>
-        <w:numPr>
-          <w:ilvl w:val="1"/>
-          <w:numId w:val="2"/>
-        </w:numPr>
-        <w:rPr>
-          <w:lang w:val="en-GB"/>
-        </w:rPr>
-      </w:pPr>
-      <w:r>
-        <w:rPr>
-          <w:lang w:val="en-GB"/>
-        </w:rPr>
-        <w:t>Image</w:t>
-      </w:r>
-    </w:p>
-    <w:p>
-      <w:pPr>
-        <w:pStyle w:val="berschrift2"/>
-        <w:rPr>
-          <w:lang w:val="en-GB"/>
-        </w:rPr>
-      </w:pPr>
-      <w:r>
-        <w:rPr>
-          <w:lang w:val="en-GB"/>
-        </w:rPr>
-        <w:t>Database feature</w:t>
-      </w:r>
-      <w:r>
-        <w:rPr>
-          <w:lang w:val="en-GB"/>
-        </w:rPr>
-        <w:t>s</w:t>
+        <w:t>ancy Tournament view</w:t>
       </w:r>
     </w:p>
     <w:p>
@@ -560,47 +838,20 @@
           <w:numId w:val="1"/>
         </w:numPr>
         <w:rPr>
-          <w:b/>
-          <w:lang w:val="en-GB"/>
-        </w:rPr>
-      </w:pPr>
-      <w:r>
-        <w:rPr>
-          <w:lang w:val="en-GB"/>
-        </w:rPr>
-        <w:t>If you close the application and reopen it, the registered members are still there.</w:t>
-      </w:r>
-    </w:p>
-    <w:p>
-      <w:pPr>
-        <w:pStyle w:val="berschrift2"/>
-        <w:rPr>
-          <w:lang w:val="en-GB"/>
-        </w:rPr>
-      </w:pPr>
-      <w:r>
-        <w:rPr>
-          <w:lang w:val="en-GB"/>
-        </w:rPr>
-        <w:t>Club Specific Features</w:t>
-      </w:r>
-    </w:p>
-    <w:p>
-      <w:pPr>
-        <w:pStyle w:val="Listenabsatz"/>
-        <w:numPr>
-          <w:ilvl w:val="0"/>
-          <w:numId w:val="1"/>
-        </w:numPr>
-        <w:rPr>
-          <w:lang w:val="en-GB"/>
-        </w:rPr>
-      </w:pPr>
-      <w:r>
-        <w:rPr>
-          <w:lang w:val="en-GB"/>
-        </w:rPr>
-        <w:t>Fully functional tournament with preliminary group phase and knockout phase.</w:t>
+          <w:lang w:val="en-GB"/>
+        </w:rPr>
+      </w:pPr>
+      <w:r>
+        <w:rPr>
+          <w:lang w:val="en-GB"/>
+        </w:rPr>
+        <w:t xml:space="preserve">Login Necessary to </w:t>
+      </w:r>
+      <w:r>
+        <w:rPr>
+          <w:lang w:val="en-GB"/>
+        </w:rPr>
+        <w:t>access data.</w:t>
       </w:r>
     </w:p>
     <w:p>
@@ -618,7 +869,19 @@
         <w:rPr>
           <w:lang w:val="en-GB"/>
         </w:rPr>
-        <w:t>Unfortunately, due to a lack of time we couldn’t manage to make the tournament absolutely failsafe and catch all errors. But as long as the inputs are correct, the software works.</w:t>
+        <w:t>Password</w:t>
+      </w:r>
+      <w:r>
+        <w:rPr>
+          <w:lang w:val="en-GB"/>
+        </w:rPr>
+        <w:t>s</w:t>
+      </w:r>
+      <w:r>
+        <w:rPr>
+          <w:lang w:val="en-GB"/>
+        </w:rPr>
+        <w:t xml:space="preserve"> and Username can be changed</w:t>
       </w:r>
     </w:p>
     <w:p>
@@ -636,8 +899,61 @@
         <w:rPr>
           <w:lang w:val="en-GB"/>
         </w:rPr>
-        <w:lastRenderedPageBreak/>
-        <w:t>Correct inputs are: Only numbers for the results; No team or player name twice; team and player name need to be at least 3 characters long.</w:t>
+        <w:t>Password</w:t>
+      </w:r>
+      <w:r>
+        <w:rPr>
+          <w:lang w:val="en-GB"/>
+        </w:rPr>
+        <w:t>s</w:t>
+      </w:r>
+      <w:r>
+        <w:rPr>
+          <w:lang w:val="en-GB"/>
+        </w:rPr>
+        <w:t xml:space="preserve"> and Username </w:t>
+      </w:r>
+      <w:r>
+        <w:rPr>
+          <w:lang w:val="en-GB"/>
+        </w:rPr>
+        <w:t>stored hashed in a file</w:t>
+      </w:r>
+      <w:r>
+        <w:rPr>
+          <w:lang w:val="en-GB"/>
+        </w:rPr>
+        <w:t xml:space="preserve"> using PBKDF2</w:t>
+      </w:r>
+    </w:p>
+    <w:p>
+      <w:pPr>
+        <w:pStyle w:val="Listenabsatz"/>
+        <w:numPr>
+          <w:ilvl w:val="2"/>
+          <w:numId w:val="1"/>
+        </w:numPr>
+        <w:rPr>
+          <w:lang w:val="en-GB"/>
+        </w:rPr>
+      </w:pPr>
+      <w:r>
+        <w:rPr>
+          <w:lang w:val="en-GB"/>
+        </w:rPr>
+        <w:t xml:space="preserve">Note: We are completely aware of it being a bad idea storing the password in a file “password.bin” but </w:t>
+      </w:r>
+      <w:r>
+        <w:rPr>
+          <w:lang w:val="en-GB"/>
+        </w:rPr>
+        <w:t>yet we</w:t>
+      </w:r>
+      <w:r>
+        <w:rPr>
+          <w:lang w:val="en-GB"/>
+        </w:rPr>
+        <w:t xml:space="preserve"> did it for simplicity reasons and still the password is hashed.</w:t>
       </w:r>
     </w:p>
     <w:p>
@@ -655,177 +971,65 @@
         <w:rPr>
           <w:lang w:val="en-GB"/>
         </w:rPr>
-        <w:t xml:space="preserve">Works best when the window is maximised </w:t>
-      </w:r>
-      <w:r>
-        <w:rPr>
-          <w:lang w:val="en-GB"/>
-        </w:rPr>
-        <w:t>at</w:t>
-      </w:r>
-      <w:r>
-        <w:rPr>
-          <w:lang w:val="en-GB"/>
-        </w:rPr>
-        <w:t xml:space="preserve"> a resolution of</w:t>
-      </w:r>
-      <w:r>
-        <w:rPr>
-          <w:lang w:val="en-GB"/>
-        </w:rPr>
-        <w:t xml:space="preserve"> 1920x1080p.</w:t>
-      </w:r>
-    </w:p>
-    <w:p>
-      <w:pPr>
-        <w:pStyle w:val="berschrift2"/>
-        <w:rPr>
-          <w:lang w:val="en-GB"/>
-        </w:rPr>
-      </w:pPr>
-      <w:r>
-        <w:rPr>
-          <w:lang w:val="en-GB"/>
-        </w:rPr>
-        <w:t>WoW Factor</w:t>
-      </w:r>
-    </w:p>
-    <w:p>
-      <w:pPr>
-        <w:pStyle w:val="Listenabsatz"/>
-        <w:numPr>
-          <w:ilvl w:val="0"/>
-          <w:numId w:val="1"/>
-        </w:numPr>
-        <w:rPr>
-          <w:lang w:val="en-GB"/>
-        </w:rPr>
-      </w:pPr>
-      <w:r>
-        <w:rPr>
-          <w:lang w:val="en-GB"/>
-        </w:rPr>
-        <w:t>Great, innovative user interface on the member view.</w:t>
-      </w:r>
-    </w:p>
-    <w:p>
-      <w:pPr>
-        <w:pStyle w:val="Listenabsatz"/>
-        <w:numPr>
-          <w:ilvl w:val="0"/>
-          <w:numId w:val="1"/>
-        </w:numPr>
-        <w:rPr>
-          <w:lang w:val="en-GB"/>
-        </w:rPr>
-      </w:pPr>
-      <w:r>
-        <w:rPr>
-          <w:lang w:val="en-GB"/>
-        </w:rPr>
-        <w:t>Ultra-fancy Tournament view</w:t>
-      </w:r>
-    </w:p>
-    <w:p>
-      <w:pPr>
-        <w:pStyle w:val="Listenabsatz"/>
-        <w:numPr>
-          <w:ilvl w:val="0"/>
-          <w:numId w:val="1"/>
-        </w:numPr>
-        <w:rPr>
-          <w:lang w:val="en-GB"/>
-        </w:rPr>
-      </w:pPr>
-      <w:r>
-        <w:rPr>
-          <w:lang w:val="en-GB"/>
-        </w:rPr>
-        <w:t xml:space="preserve">Login Necessary to </w:t>
-      </w:r>
-      <w:r>
-        <w:rPr>
-          <w:lang w:val="en-GB"/>
-        </w:rPr>
-        <w:t>access data.</w:t>
-      </w:r>
-    </w:p>
-    <w:p>
-      <w:pPr>
-        <w:pStyle w:val="Listenabsatz"/>
-        <w:numPr>
-          <w:ilvl w:val="1"/>
-          <w:numId w:val="1"/>
-        </w:numPr>
-        <w:rPr>
-          <w:lang w:val="en-GB"/>
-        </w:rPr>
-      </w:pPr>
-      <w:r>
-        <w:rPr>
-          <w:lang w:val="en-GB"/>
-        </w:rPr>
-        <w:t>Password and Username can be changed</w:t>
-      </w:r>
-    </w:p>
-    <w:p>
-      <w:pPr>
-        <w:pStyle w:val="Listenabsatz"/>
-        <w:numPr>
-          <w:ilvl w:val="1"/>
-          <w:numId w:val="1"/>
-        </w:numPr>
-        <w:rPr>
-          <w:lang w:val="en-GB"/>
-        </w:rPr>
-      </w:pPr>
-      <w:r>
-        <w:rPr>
-          <w:lang w:val="en-GB"/>
-        </w:rPr>
-        <w:t xml:space="preserve">Password and Username </w:t>
-      </w:r>
-      <w:r>
-        <w:rPr>
-          <w:lang w:val="en-GB"/>
-        </w:rPr>
-        <w:t>stored hashed in a file</w:t>
-      </w:r>
-      <w:r>
-        <w:rPr>
-          <w:lang w:val="en-GB"/>
-        </w:rPr>
-        <w:t xml:space="preserve"> using PBKDF2</w:t>
-      </w:r>
-    </w:p>
-    <w:p>
-      <w:pPr>
-        <w:pStyle w:val="Listenabsatz"/>
-        <w:numPr>
-          <w:ilvl w:val="2"/>
-          <w:numId w:val="1"/>
-        </w:numPr>
-        <w:rPr>
-          <w:lang w:val="en-GB"/>
-        </w:rPr>
-      </w:pPr>
-      <w:r>
-        <w:rPr>
-          <w:lang w:val="en-GB"/>
-        </w:rPr>
-        <w:t xml:space="preserve">Note: We are completely aware of it being a bad idea storing the password in a file “password.bin” but </w:t>
-      </w:r>
-      <w:r>
-        <w:rPr>
-          <w:lang w:val="en-GB"/>
-        </w:rPr>
-        <w:t>yet we</w:t>
-      </w:r>
-      <w:r>
-        <w:rPr>
-          <w:lang w:val="en-GB"/>
-        </w:rPr>
-        <w:t xml:space="preserve"> did it for simplicity reasons and still the password is hashed.</w:t>
+        <w:t>All user data is en</w:t>
+      </w:r>
+      <w:r>
+        <w:rPr>
+          <w:lang w:val="en-GB"/>
+        </w:rPr>
+        <w:t>crypted</w:t>
+      </w:r>
+      <w:r>
+        <w:rPr>
+          <w:lang w:val="en-GB"/>
+        </w:rPr>
+        <w:t xml:space="preserve"> when the software isn’t running.</w:t>
+      </w:r>
+    </w:p>
+    <w:p>
+      <w:pPr>
+        <w:rPr>
+          <w:lang w:val="en-GB"/>
+        </w:rPr>
+      </w:pPr>
+    </w:p>
+    <w:p>
+      <w:pPr>
+        <w:rPr>
+          <w:lang w:val="en-GB"/>
+        </w:rPr>
+      </w:pPr>
+      <w:r>
+        <w:rPr>
+          <w:lang w:val="en-GB"/>
+        </w:rPr>
+        <w:t>Have fun with the application!</w:t>
+      </w:r>
+    </w:p>
+    <w:p>
+      <w:pPr>
+        <w:rPr>
+          <w:lang w:val="en-GB"/>
+        </w:rPr>
+      </w:pPr>
+      <w:r>
+        <w:rPr>
+          <w:lang w:val="en-GB"/>
+        </w:rPr>
+        <w:t>Best regards</w:t>
+      </w:r>
+    </w:p>
+    <w:p>
+      <w:pPr>
+        <w:rPr>
+          <w:lang w:val="en-GB"/>
+        </w:rPr>
+      </w:pPr>
+      <w:r>
+        <w:rPr>
+          <w:lang w:val="en-GB"/>
+        </w:rPr>
+        <w:t>Lidor Ettinger and Joel Fischer</w:t>
       </w:r>
     </w:p>
     <w:p>
@@ -850,6 +1054,118 @@
 <file path=word/numbering.xml><?xml version="1.0" encoding="utf-8"?>
 <w:numbering xmlns:wpc="http://schemas.microsoft.com/office/word/2010/wordprocessingCanvas" xmlns:cx="http://schemas.microsoft.com/office/drawing/2014/chartex" xmlns:cx1="http://schemas.microsoft.com/office/drawing/2015/9/8/chartex" xmlns:cx2="http://schemas.microsoft.com/office/drawing/2015/10/21/chartex" xmlns:cx3="http://schemas.microsoft.com/office/drawing/2016/5/9/chartex" xmlns:cx4="http://schemas.microsoft.com/office/drawing/2016/5/10/chartex" xmlns:cx5="http://schemas.microsoft.com/office/drawing/2016/5/11/chartex" xmlns:cx6="http://schemas.microsoft.com/office/drawing/2016/5/12/chartex" xmlns:cx7="http://schemas.microsoft.com/office/drawing/2016/5/13/chartex" xmlns:cx8="http://schemas.microsoft.com/office/drawing/2016/5/14/chartex" xmlns:mc="http://schemas.openxmlformats.org/markup-compatibility/2006" xmlns:aink="http://schemas.microsoft.com/office/drawing/2016/ink" xmlns:am3d="http://schemas.microsoft.com/office/drawing/2017/model3d" xmlns:o="urn:schemas-microsoft-com:office:office" xmlns:r="http://schemas.openxmlformats.org/officeDocument/2006/relationships" xmlns:m="http://schemas.openxmlformats.org/officeDocument/2006/math" xmlns:v="urn:schemas-microsoft-com:vml" xmlns:wp14="http://schemas.microsoft.com/office/word/2010/wordprocessingDrawing" xmlns:wp="http://schemas.openxmlformats.org/drawingml/2006/wordprocessingDrawing" xmlns:w10="urn:schemas-microsoft-com:office:word" xmlns:w="http://schemas.openxmlformats.org/wordprocessingml/2006/main" xmlns:w14="http://schemas.microsoft.com/office/word/2010/wordml" xmlns:w15="http://schemas.microsoft.com/office/word/2012/wordml" xmlns:w16se="http://schemas.microsoft.com/office/word/2015/wordml/symex" xmlns:wpg="http://schemas.microsoft.com/office/word/2010/wordprocessingGroup" xmlns:wpi="http://schemas.microsoft.com/office/word/2010/wordprocessingInk" xmlns:wne="http://schemas.microsoft.com/office/word/2006/wordml" xmlns:wps="http://schemas.microsoft.com/office/word/2010/wordprocessingShape" mc:Ignorable="w14 w15 w16se wp14">
   <w:abstractNum w:abstractNumId="0" w15:restartNumberingAfterBreak="0">
+    <w:nsid w:val="26AA7C87"/>
+    <w:multiLevelType w:val="hybridMultilevel"/>
+    <w:tmpl w:val="969C60CE"/>
+    <w:lvl w:ilvl="0" w:tplc="DFD6C816">
+      <w:numFmt w:val="bullet"/>
+      <w:lvlText w:val="-"/>
+      <w:lvlJc w:val="left"/>
+      <w:pPr>
+        <w:ind w:left="720" w:hanging="360"/>
+      </w:pPr>
+      <w:rPr>
+        <w:rFonts w:ascii="Calibri" w:eastAsiaTheme="minorHAnsi" w:hAnsi="Calibri" w:cs="Calibri" w:hint="default"/>
+      </w:rPr>
+    </w:lvl>
+    <w:lvl w:ilvl="1" w:tplc="08070003" w:tentative="1">
+      <w:start w:val="1"/>
+      <w:numFmt w:val="bullet"/>
+      <w:lvlText w:val="o"/>
+      <w:lvlJc w:val="left"/>
+      <w:pPr>
+        <w:ind w:left="1440" w:hanging="360"/>
+      </w:pPr>
+      <w:rPr>
+        <w:rFonts w:ascii="Courier New" w:hAnsi="Courier New" w:cs="Courier New" w:hint="default"/>
+      </w:rPr>
+    </w:lvl>
+    <w:lvl w:ilvl="2" w:tplc="08070005" w:tentative="1">
+      <w:start w:val="1"/>
+      <w:numFmt w:val="bullet"/>
+      <w:lvlText w:val=""/>
+      <w:lvlJc w:val="left"/>
+      <w:pPr>
+        <w:ind w:left="2160" w:hanging="360"/>
+      </w:pPr>
+      <w:rPr>
+        <w:rFonts w:ascii="Wingdings" w:hAnsi="Wingdings" w:hint="default"/>
+      </w:rPr>
+    </w:lvl>
+    <w:lvl w:ilvl="3" w:tplc="08070001" w:tentative="1">
+      <w:start w:val="1"/>
+      <w:numFmt w:val="bullet"/>
+      <w:lvlText w:val=""/>
+      <w:lvlJc w:val="left"/>
+      <w:pPr>
+        <w:ind w:left="2880" w:hanging="360"/>
+      </w:pPr>
+      <w:rPr>
+        <w:rFonts w:ascii="Symbol" w:hAnsi="Symbol" w:hint="default"/>
+      </w:rPr>
+    </w:lvl>
+    <w:lvl w:ilvl="4" w:tplc="08070003" w:tentative="1">
+      <w:start w:val="1"/>
+      <w:numFmt w:val="bullet"/>
+      <w:lvlText w:val="o"/>
+      <w:lvlJc w:val="left"/>
+      <w:pPr>
+        <w:ind w:left="3600" w:hanging="360"/>
+      </w:pPr>
+      <w:rPr>
+        <w:rFonts w:ascii="Courier New" w:hAnsi="Courier New" w:cs="Courier New" w:hint="default"/>
+      </w:rPr>
+    </w:lvl>
+    <w:lvl w:ilvl="5" w:tplc="08070005" w:tentative="1">
+      <w:start w:val="1"/>
+      <w:numFmt w:val="bullet"/>
+      <w:lvlText w:val=""/>
+      <w:lvlJc w:val="left"/>
+      <w:pPr>
+        <w:ind w:left="4320" w:hanging="360"/>
+      </w:pPr>
+      <w:rPr>
+        <w:rFonts w:ascii="Wingdings" w:hAnsi="Wingdings" w:hint="default"/>
+      </w:rPr>
+    </w:lvl>
+    <w:lvl w:ilvl="6" w:tplc="08070001" w:tentative="1">
+      <w:start w:val="1"/>
+      <w:numFmt w:val="bullet"/>
+      <w:lvlText w:val=""/>
+      <w:lvlJc w:val="left"/>
+      <w:pPr>
+        <w:ind w:left="5040" w:hanging="360"/>
+      </w:pPr>
+      <w:rPr>
+        <w:rFonts w:ascii="Symbol" w:hAnsi="Symbol" w:hint="default"/>
+      </w:rPr>
+    </w:lvl>
+    <w:lvl w:ilvl="7" w:tplc="08070003" w:tentative="1">
+      <w:start w:val="1"/>
+      <w:numFmt w:val="bullet"/>
+      <w:lvlText w:val="o"/>
+      <w:lvlJc w:val="left"/>
+      <w:pPr>
+        <w:ind w:left="5760" w:hanging="360"/>
+      </w:pPr>
+      <w:rPr>
+        <w:rFonts w:ascii="Courier New" w:hAnsi="Courier New" w:cs="Courier New" w:hint="default"/>
+      </w:rPr>
+    </w:lvl>
+    <w:lvl w:ilvl="8" w:tplc="08070005" w:tentative="1">
+      <w:start w:val="1"/>
+      <w:numFmt w:val="bullet"/>
+      <w:lvlText w:val=""/>
+      <w:lvlJc w:val="left"/>
+      <w:pPr>
+        <w:ind w:left="6480" w:hanging="360"/>
+      </w:pPr>
+      <w:rPr>
+        <w:rFonts w:ascii="Wingdings" w:hAnsi="Wingdings" w:hint="default"/>
+      </w:rPr>
+    </w:lvl>
+  </w:abstractNum>
+  <w:abstractNum w:abstractNumId="1" w15:restartNumberingAfterBreak="0">
     <w:nsid w:val="281A1CE5"/>
     <w:multiLevelType w:val="hybridMultilevel"/>
     <w:tmpl w:val="2FB0CCDA"/>
@@ -938,7 +1254,7 @@
       </w:pPr>
     </w:lvl>
   </w:abstractNum>
-  <w:abstractNum w:abstractNumId="1" w15:restartNumberingAfterBreak="0">
+  <w:abstractNum w:abstractNumId="2" w15:restartNumberingAfterBreak="0">
     <w:nsid w:val="33615874"/>
     <w:multiLevelType w:val="hybridMultilevel"/>
     <w:tmpl w:val="54688AF2"/>
@@ -1024,7 +1340,7 @@
       </w:pPr>
     </w:lvl>
   </w:abstractNum>
-  <w:abstractNum w:abstractNumId="2" w15:restartNumberingAfterBreak="0">
+  <w:abstractNum w:abstractNumId="3" w15:restartNumberingAfterBreak="0">
     <w:nsid w:val="3541391F"/>
     <w:multiLevelType w:val="hybridMultilevel"/>
     <w:tmpl w:val="330CD634"/>
@@ -1136,7 +1452,7 @@
       </w:rPr>
     </w:lvl>
   </w:abstractNum>
-  <w:abstractNum w:abstractNumId="3" w15:restartNumberingAfterBreak="0">
+  <w:abstractNum w:abstractNumId="4" w15:restartNumberingAfterBreak="0">
     <w:nsid w:val="56856609"/>
     <w:multiLevelType w:val="hybridMultilevel"/>
     <w:tmpl w:val="D556FD5C"/>
@@ -1248,7 +1564,7 @@
       </w:rPr>
     </w:lvl>
   </w:abstractNum>
-  <w:abstractNum w:abstractNumId="4" w15:restartNumberingAfterBreak="0">
+  <w:abstractNum w:abstractNumId="5" w15:restartNumberingAfterBreak="0">
     <w:nsid w:val="7AB8498F"/>
     <w:multiLevelType w:val="hybridMultilevel"/>
     <w:tmpl w:val="59CE9278"/>
@@ -1335,18 +1651,21 @@
     </w:lvl>
   </w:abstractNum>
   <w:num w:numId="1">
+    <w:abstractNumId w:val="4"/>
+  </w:num>
+  <w:num w:numId="2">
     <w:abstractNumId w:val="3"/>
   </w:num>
-  <w:num w:numId="2">
+  <w:num w:numId="3">
+    <w:abstractNumId w:val="5"/>
+  </w:num>
+  <w:num w:numId="4">
     <w:abstractNumId w:val="2"/>
   </w:num>
-  <w:num w:numId="3">
-    <w:abstractNumId w:val="4"/>
-  </w:num>
-  <w:num w:numId="4">
+  <w:num w:numId="5">
     <w:abstractNumId w:val="1"/>
   </w:num>
-  <w:num w:numId="5">
+  <w:num w:numId="6">
     <w:abstractNumId w:val="0"/>
   </w:num>
 </w:numbering>
@@ -1790,6 +2109,7 @@
   <w:style w:type="character" w:default="1" w:styleId="Absatz-Standardschriftart">
     <w:name w:val="Default Paragraph Font"/>
     <w:uiPriority w:val="1"/>
+    <w:semiHidden/>
     <w:unhideWhenUsed/>
   </w:style>
   <w:style w:type="table" w:default="1" w:styleId="NormaleTabelle">

</xml_diff>